<commit_message>
Update Capstone Project Proposal_JennyTsai_JichongWu.docx
</commit_message>
<xml_diff>
--- a/full_report/Word_Report/Capstone Project Proposal_JennyTsai_JichongWu.docx
+++ b/full_report/Word_Report/Capstone Project Proposal_JennyTsai_JichongWu.docx
@@ -51,7 +51,7 @@
           <w:rFonts w:ascii="Times New Roman" w:cs="Times New Roman" w:eastAsia="Times New Roman" w:hAnsi="Times New Roman"/>
           <w:rtl w:val="0"/>
         </w:rPr>
-        <w:t xml:space="preserve">Jenny Tsai &amp; Jichong Wu</w:t>
+        <w:t xml:space="preserve">Jenny Tsai, Jichong Wu, &amp; Puneet Gupta</w:t>
       </w:r>
     </w:p>
     <w:p>
@@ -148,6 +148,14 @@
         </w:rPr>
         <w:t xml:space="preserve">OBJECTIVES:</w:t>
       </w:r>
+      <w:r>
+        <w:rPr>
+          <w:rFonts w:ascii="Times New Roman" w:cs="Times New Roman" w:eastAsia="Times New Roman" w:hAnsi="Times New Roman"/>
+          <w:b w:val="1"/>
+          <w:rtl w:val="0"/>
+        </w:rPr>
+        <w:t xml:space="preserve"> </w:t>
+      </w:r>
     </w:p>
     <w:p>
       <w:pPr>
@@ -168,34 +176,123 @@
         <w:jc w:val="left"/>
         <w:rPr>
           <w:rFonts w:ascii="Times New Roman" w:cs="Times New Roman" w:eastAsia="Times New Roman" w:hAnsi="Times New Roman"/>
-          <w:b w:val="0"/>
-          <w:i w:val="0"/>
-          <w:smallCaps w:val="0"/>
-          <w:strike w:val="0"/>
-          <w:color w:val="000000"/>
-          <w:sz w:val="24"/>
-          <w:szCs w:val="24"/>
-          <w:u w:val="none"/>
-          <w:shd w:fill="auto" w:val="clear"/>
-          <w:vertAlign w:val="baseline"/>
-        </w:rPr>
-      </w:pPr>
-      <w:r>
-        <w:rPr>
-          <w:rFonts w:ascii="Times New Roman" w:cs="Times New Roman" w:eastAsia="Times New Roman" w:hAnsi="Times New Roman"/>
-          <w:b w:val="0"/>
-          <w:i w:val="0"/>
-          <w:smallCaps w:val="0"/>
-          <w:strike w:val="0"/>
-          <w:color w:val="000000"/>
-          <w:sz w:val="24"/>
-          <w:szCs w:val="24"/>
-          <w:u w:val="none"/>
+          <w:u w:val="single"/>
+        </w:rPr>
+      </w:pPr>
+      <w:r>
+        <w:rPr>
+          <w:rFonts w:ascii="Times New Roman" w:cs="Times New Roman" w:eastAsia="Times New Roman" w:hAnsi="Times New Roman"/>
+          <w:b w:val="0"/>
+          <w:i w:val="0"/>
+          <w:smallCaps w:val="0"/>
+          <w:strike w:val="0"/>
+          <w:color w:val="000000"/>
+          <w:sz w:val="24"/>
+          <w:szCs w:val="24"/>
+          <w:u w:val="single"/>
           <w:shd w:fill="auto" w:val="clear"/>
           <w:vertAlign w:val="baseline"/>
           <w:rtl w:val="0"/>
         </w:rPr>
         <w:t xml:space="preserve">Predicting Postoperative Blood Transfusions for Coronary Artery Bypass Graft Patient</w:t>
+      </w:r>
+      <w:r>
+        <w:rPr>
+          <w:rtl w:val="0"/>
+        </w:rPr>
+      </w:r>
+    </w:p>
+    <w:p>
+      <w:pPr>
+        <w:keepNext w:val="0"/>
+        <w:keepLines w:val="0"/>
+        <w:pageBreakBefore w:val="0"/>
+        <w:widowControl w:val="1"/>
+        <w:pBdr>
+          <w:top w:space="0" w:sz="0" w:val="nil"/>
+          <w:left w:space="0" w:sz="0" w:val="nil"/>
+          <w:bottom w:space="0" w:sz="0" w:val="nil"/>
+          <w:right w:space="0" w:sz="0" w:val="nil"/>
+          <w:between w:space="0" w:sz="0" w:val="nil"/>
+        </w:pBdr>
+        <w:shd w:fill="auto" w:val="clear"/>
+        <w:spacing w:after="0" w:before="0" w:line="276" w:lineRule="auto"/>
+        <w:ind w:left="720" w:right="0" w:firstLine="720"/>
+        <w:jc w:val="left"/>
+        <w:rPr>
+          <w:rFonts w:ascii="Times New Roman" w:cs="Times New Roman" w:eastAsia="Times New Roman" w:hAnsi="Times New Roman"/>
+          <w:color w:val="222222"/>
+        </w:rPr>
+      </w:pPr>
+      <w:r>
+        <w:rPr>
+          <w:rFonts w:ascii="Times New Roman" w:cs="Times New Roman" w:eastAsia="Times New Roman" w:hAnsi="Times New Roman"/>
+          <w:color w:val="222222"/>
+          <w:highlight w:val="white"/>
+          <w:rtl w:val="0"/>
+        </w:rPr>
+        <w:t xml:space="preserve">Coronary Artery Bypass Graft (</w:t>
+      </w:r>
+      <w:r>
+        <w:rPr>
+          <w:rFonts w:ascii="Times New Roman" w:cs="Times New Roman" w:eastAsia="Times New Roman" w:hAnsi="Times New Roman"/>
+          <w:color w:val="222222"/>
+          <w:highlight w:val="white"/>
+          <w:rtl w:val="0"/>
+        </w:rPr>
+        <w:t xml:space="preserve">CABG) is a common cardiac surgery but continues to have many associated risks, including needing perioperative blood transfusions. Previous research has shown that </w:t>
+      </w:r>
+      <w:r>
+        <w:rPr>
+          <w:rFonts w:ascii="Times New Roman" w:cs="Times New Roman" w:eastAsia="Times New Roman" w:hAnsi="Times New Roman"/>
+          <w:color w:val="222222"/>
+          <w:rtl w:val="0"/>
+        </w:rPr>
+        <w:t xml:space="preserve">b</w:t>
+      </w:r>
+      <w:r>
+        <w:rPr>
+          <w:rFonts w:ascii="Times New Roman" w:cs="Times New Roman" w:eastAsia="Times New Roman" w:hAnsi="Times New Roman"/>
+          <w:color w:val="222222"/>
+          <w:rtl w:val="0"/>
+        </w:rPr>
+        <w:t xml:space="preserve">lood transfusion during CABG surgery is associated with an increased risk for mortality after surgery. Specially, post-operative blood transfusion after CABG is associated with higher odds of readmission and heart failure within 30-days. </w:t>
+      </w:r>
+    </w:p>
+    <w:p>
+      <w:pPr>
+        <w:keepNext w:val="0"/>
+        <w:keepLines w:val="0"/>
+        <w:pageBreakBefore w:val="0"/>
+        <w:widowControl w:val="1"/>
+        <w:pBdr>
+          <w:top w:space="0" w:sz="0" w:val="nil"/>
+          <w:left w:space="0" w:sz="0" w:val="nil"/>
+          <w:bottom w:space="0" w:sz="0" w:val="nil"/>
+          <w:right w:space="0" w:sz="0" w:val="nil"/>
+          <w:between w:space="0" w:sz="0" w:val="nil"/>
+        </w:pBdr>
+        <w:shd w:fill="auto" w:val="clear"/>
+        <w:spacing w:after="0" w:before="0" w:line="276" w:lineRule="auto"/>
+        <w:ind w:left="720" w:right="0" w:firstLine="720"/>
+        <w:jc w:val="left"/>
+        <w:rPr>
+          <w:rFonts w:ascii="Times New Roman" w:cs="Times New Roman" w:eastAsia="Times New Roman" w:hAnsi="Times New Roman"/>
+          <w:color w:val="222222"/>
+        </w:rPr>
+      </w:pPr>
+      <w:r>
+        <w:rPr>
+          <w:rFonts w:ascii="Times New Roman" w:cs="Times New Roman" w:eastAsia="Times New Roman" w:hAnsi="Times New Roman"/>
+          <w:color w:val="222222"/>
+          <w:rtl w:val="0"/>
+        </w:rPr>
+        <w:t xml:space="preserve">To lower the risk of mortality after surgery, there is a need to develop models that preoperatively predict which patients will need an intra-operative or post-operative blood transfusion. This will not only help to improve patient selection and patient education, but also physician preoperative awareness and perioperative guidelines for CABG patients. Therefore, the goal of this project is to explore different approaches and find the models that can best make predictions, including feature selection/engineering, classical statistical models, and neural networks.</w:t>
+      </w:r>
+      <w:r>
+        <w:rPr>
+          <w:rtl w:val="0"/>
+        </w:rPr>
       </w:r>
     </w:p>
     <w:p>
@@ -285,7 +382,32 @@
           <w:vertAlign w:val="baseline"/>
           <w:rtl w:val="0"/>
         </w:rPr>
-        <w:t xml:space="preserve">DATA SOURCE: </w:t>
+        <w:t xml:space="preserve">DATA</w:t>
+      </w:r>
+      <w:r>
+        <w:rPr>
+          <w:rFonts w:ascii="Times New Roman" w:cs="Times New Roman" w:eastAsia="Times New Roman" w:hAnsi="Times New Roman"/>
+          <w:b w:val="1"/>
+          <w:rtl w:val="0"/>
+        </w:rPr>
+        <w:t xml:space="preserve">SET</w:t>
+      </w:r>
+      <w:r>
+        <w:rPr>
+          <w:rFonts w:ascii="Times New Roman" w:cs="Times New Roman" w:eastAsia="Times New Roman" w:hAnsi="Times New Roman"/>
+          <w:b w:val="1"/>
+          <w:i w:val="0"/>
+          <w:smallCaps w:val="0"/>
+          <w:strike w:val="0"/>
+          <w:color w:val="000000"/>
+          <w:sz w:val="24"/>
+          <w:szCs w:val="24"/>
+          <w:u w:val="none"/>
+          <w:shd w:fill="auto" w:val="clear"/>
+          <w:vertAlign w:val="baseline"/>
+          <w:rtl w:val="0"/>
+        </w:rPr>
+        <w:t xml:space="preserve">: </w:t>
       </w:r>
     </w:p>
     <w:p>
@@ -303,7 +425,7 @@
         </w:pBdr>
         <w:shd w:fill="auto" w:val="clear"/>
         <w:spacing w:after="0" w:before="0" w:line="276" w:lineRule="auto"/>
-        <w:ind w:left="720" w:right="0" w:firstLine="0"/>
+        <w:ind w:left="720" w:right="0" w:firstLine="720"/>
         <w:jc w:val="left"/>
         <w:rPr>
           <w:rFonts w:ascii="Times New Roman" w:cs="Times New Roman" w:eastAsia="Times New Roman" w:hAnsi="Times New Roman"/>
@@ -334,7 +456,139 @@
           <w:vertAlign w:val="baseline"/>
           <w:rtl w:val="0"/>
         </w:rPr>
-        <w:t xml:space="preserve">The data was downloaded from Participant Use Data File (PUF) on the American College of Surgeons National Surgical Quality Improvement Program (ACS NSQIP). In this project, we are looking at the data from 2018 to 2020, which has a total of 4953 observations and at least 274 features across three datasets.</w:t>
+        <w:t xml:space="preserve">The data was downloaded from the 2020 Participant Use Data File (PUF) on the American College of Surgeons National Surgical Quality Improvement Program (</w:t>
+      </w:r>
+      <w:hyperlink r:id="rId7">
+        <w:r>
+          <w:rPr>
+            <w:rFonts w:ascii="Times New Roman" w:cs="Times New Roman" w:eastAsia="Times New Roman" w:hAnsi="Times New Roman"/>
+            <w:b w:val="0"/>
+            <w:i w:val="0"/>
+            <w:smallCaps w:val="0"/>
+            <w:strike w:val="0"/>
+            <w:color w:val="1155cc"/>
+            <w:sz w:val="24"/>
+            <w:szCs w:val="24"/>
+            <w:u w:val="single"/>
+            <w:shd w:fill="auto" w:val="clear"/>
+            <w:vertAlign w:val="baseline"/>
+            <w:rtl w:val="0"/>
+          </w:rPr>
+          <w:t xml:space="preserve">ACS NSQIP</w:t>
+        </w:r>
+      </w:hyperlink>
+      <w:r>
+        <w:rPr>
+          <w:rFonts w:ascii="Times New Roman" w:cs="Times New Roman" w:eastAsia="Times New Roman" w:hAnsi="Times New Roman"/>
+          <w:b w:val="0"/>
+          <w:i w:val="0"/>
+          <w:smallCaps w:val="0"/>
+          <w:strike w:val="0"/>
+          <w:color w:val="000000"/>
+          <w:sz w:val="24"/>
+          <w:szCs w:val="24"/>
+          <w:u w:val="none"/>
+          <w:shd w:fill="auto" w:val="clear"/>
+          <w:vertAlign w:val="baseline"/>
+          <w:rtl w:val="0"/>
+        </w:rPr>
+        <w:t xml:space="preserve">), </w:t>
+      </w:r>
+      <w:r>
+        <w:rPr>
+          <w:rFonts w:ascii="Times New Roman" w:cs="Times New Roman" w:eastAsia="Times New Roman" w:hAnsi="Times New Roman"/>
+          <w:rtl w:val="0"/>
+        </w:rPr>
+        <w:t xml:space="preserve">provided by Dr. Gupta</w:t>
+      </w:r>
+      <w:r>
+        <w:rPr>
+          <w:rFonts w:ascii="Times New Roman" w:cs="Times New Roman" w:eastAsia="Times New Roman" w:hAnsi="Times New Roman"/>
+          <w:b w:val="0"/>
+          <w:i w:val="0"/>
+          <w:smallCaps w:val="0"/>
+          <w:strike w:val="0"/>
+          <w:color w:val="000000"/>
+          <w:sz w:val="24"/>
+          <w:szCs w:val="24"/>
+          <w:u w:val="none"/>
+          <w:shd w:fill="auto" w:val="clear"/>
+          <w:vertAlign w:val="baseline"/>
+          <w:rtl w:val="0"/>
+        </w:rPr>
+        <w:t xml:space="preserve">. In this project, we </w:t>
+      </w:r>
+      <w:r>
+        <w:rPr>
+          <w:rFonts w:ascii="Times New Roman" w:cs="Times New Roman" w:eastAsia="Times New Roman" w:hAnsi="Times New Roman"/>
+          <w:rtl w:val="0"/>
+        </w:rPr>
+        <w:t xml:space="preserve">focus on </w:t>
+      </w:r>
+      <w:r>
+        <w:rPr>
+          <w:rFonts w:ascii="Times New Roman" w:cs="Times New Roman" w:eastAsia="Times New Roman" w:hAnsi="Times New Roman"/>
+          <w:b w:val="0"/>
+          <w:i w:val="0"/>
+          <w:smallCaps w:val="0"/>
+          <w:strike w:val="0"/>
+          <w:color w:val="000000"/>
+          <w:sz w:val="24"/>
+          <w:szCs w:val="24"/>
+          <w:u w:val="none"/>
+          <w:shd w:fill="auto" w:val="clear"/>
+          <w:vertAlign w:val="baseline"/>
+          <w:rtl w:val="0"/>
+        </w:rPr>
+        <w:t xml:space="preserve">the data from 2018 to 2020, which has a total of 4953 observations and 27</w:t>
+      </w:r>
+      <w:r>
+        <w:rPr>
+          <w:rFonts w:ascii="Times New Roman" w:cs="Times New Roman" w:eastAsia="Times New Roman" w:hAnsi="Times New Roman"/>
+          <w:rtl w:val="0"/>
+        </w:rPr>
+        <w:t xml:space="preserve">5</w:t>
+      </w:r>
+      <w:r>
+        <w:rPr>
+          <w:rFonts w:ascii="Times New Roman" w:cs="Times New Roman" w:eastAsia="Times New Roman" w:hAnsi="Times New Roman"/>
+          <w:b w:val="0"/>
+          <w:i w:val="0"/>
+          <w:smallCaps w:val="0"/>
+          <w:strike w:val="0"/>
+          <w:color w:val="000000"/>
+          <w:sz w:val="24"/>
+          <w:szCs w:val="24"/>
+          <w:u w:val="none"/>
+          <w:shd w:fill="auto" w:val="clear"/>
+          <w:vertAlign w:val="baseline"/>
+          <w:rtl w:val="0"/>
+        </w:rPr>
+        <w:t xml:space="preserve"> </w:t>
+      </w:r>
+      <w:r>
+        <w:rPr>
+          <w:rFonts w:ascii="Times New Roman" w:cs="Times New Roman" w:eastAsia="Times New Roman" w:hAnsi="Times New Roman"/>
+          <w:rtl w:val="0"/>
+        </w:rPr>
+        <w:t xml:space="preserve">variables </w:t>
+      </w:r>
+      <w:r>
+        <w:rPr>
+          <w:rFonts w:ascii="Times New Roman" w:cs="Times New Roman" w:eastAsia="Times New Roman" w:hAnsi="Times New Roman"/>
+          <w:b w:val="0"/>
+          <w:i w:val="0"/>
+          <w:smallCaps w:val="0"/>
+          <w:strike w:val="0"/>
+          <w:color w:val="000000"/>
+          <w:sz w:val="24"/>
+          <w:szCs w:val="24"/>
+          <w:u w:val="none"/>
+          <w:shd w:fill="auto" w:val="clear"/>
+          <w:vertAlign w:val="baseline"/>
+          <w:rtl w:val="0"/>
+        </w:rPr>
+        <w:t xml:space="preserve">across three datasets.</w:t>
       </w:r>
     </w:p>
     <w:tbl>
@@ -1229,38 +1483,244 @@
         </w:pBdr>
         <w:shd w:fill="auto" w:val="clear"/>
         <w:spacing w:after="0" w:before="0" w:line="276" w:lineRule="auto"/>
+        <w:ind w:left="720" w:right="0" w:firstLine="720"/>
+        <w:jc w:val="left"/>
+        <w:rPr>
+          <w:rFonts w:ascii="Times New Roman" w:cs="Times New Roman" w:eastAsia="Times New Roman" w:hAnsi="Times New Roman"/>
+        </w:rPr>
+      </w:pPr>
+      <w:r>
+        <w:rPr>
+          <w:rFonts w:ascii="Times New Roman" w:cs="Times New Roman" w:eastAsia="Times New Roman" w:hAnsi="Times New Roman"/>
+          <w:b w:val="0"/>
+          <w:i w:val="0"/>
+          <w:smallCaps w:val="0"/>
+          <w:strike w:val="0"/>
+          <w:color w:val="000000"/>
+          <w:sz w:val="24"/>
+          <w:szCs w:val="24"/>
+          <w:u w:val="none"/>
+          <w:shd w:fill="auto" w:val="clear"/>
+          <w:vertAlign w:val="baseline"/>
+          <w:rtl w:val="0"/>
+        </w:rPr>
+        <w:t xml:space="preserve">Among the 27</w:t>
+      </w:r>
+      <w:r>
+        <w:rPr>
+          <w:rFonts w:ascii="Times New Roman" w:cs="Times New Roman" w:eastAsia="Times New Roman" w:hAnsi="Times New Roman"/>
+          <w:rtl w:val="0"/>
+        </w:rPr>
+        <w:t xml:space="preserve">5</w:t>
+      </w:r>
+      <w:r>
+        <w:rPr>
+          <w:rFonts w:ascii="Times New Roman" w:cs="Times New Roman" w:eastAsia="Times New Roman" w:hAnsi="Times New Roman"/>
+          <w:b w:val="0"/>
+          <w:i w:val="0"/>
+          <w:smallCaps w:val="0"/>
+          <w:strike w:val="0"/>
+          <w:color w:val="000000"/>
+          <w:sz w:val="24"/>
+          <w:szCs w:val="24"/>
+          <w:u w:val="none"/>
+          <w:shd w:fill="auto" w:val="clear"/>
+          <w:vertAlign w:val="baseline"/>
+          <w:rtl w:val="0"/>
+        </w:rPr>
+        <w:t xml:space="preserve"> features, 20 </w:t>
+      </w:r>
+      <w:r>
+        <w:rPr>
+          <w:rFonts w:ascii="Times New Roman" w:cs="Times New Roman" w:eastAsia="Times New Roman" w:hAnsi="Times New Roman"/>
+          <w:rtl w:val="0"/>
+        </w:rPr>
+        <w:t xml:space="preserve">were identified to be most relevant </w:t>
+      </w:r>
+      <w:r>
+        <w:rPr>
+          <w:rFonts w:ascii="Times New Roman" w:cs="Times New Roman" w:eastAsia="Times New Roman" w:hAnsi="Times New Roman"/>
+          <w:b w:val="0"/>
+          <w:i w:val="0"/>
+          <w:smallCaps w:val="0"/>
+          <w:strike w:val="0"/>
+          <w:color w:val="000000"/>
+          <w:sz w:val="24"/>
+          <w:szCs w:val="24"/>
+          <w:u w:val="none"/>
+          <w:shd w:fill="auto" w:val="clear"/>
+          <w:vertAlign w:val="baseline"/>
+          <w:rtl w:val="0"/>
+        </w:rPr>
+        <w:t xml:space="preserve">to the current project (see the list below)</w:t>
+      </w:r>
+      <w:r>
+        <w:rPr>
+          <w:rFonts w:ascii="Times New Roman" w:cs="Times New Roman" w:eastAsia="Times New Roman" w:hAnsi="Times New Roman"/>
+          <w:rtl w:val="0"/>
+        </w:rPr>
+        <w:t xml:space="preserve">. The target variable is </w:t>
+      </w:r>
+      <w:r>
+        <w:rPr>
+          <w:rFonts w:ascii="Times New Roman" w:cs="Times New Roman" w:eastAsia="Times New Roman" w:hAnsi="Times New Roman"/>
+          <w:b w:val="1"/>
+          <w:i w:val="1"/>
+          <w:rtl w:val="0"/>
+        </w:rPr>
+        <w:t xml:space="preserve">OTHBLEED </w:t>
+      </w:r>
+      <w:r>
+        <w:rPr>
+          <w:rFonts w:ascii="Times New Roman" w:cs="Times New Roman" w:eastAsia="Times New Roman" w:hAnsi="Times New Roman"/>
+          <w:rtl w:val="0"/>
+        </w:rPr>
+        <w:t xml:space="preserve">(Occurrences Bleeding Transfusions)</w:t>
+      </w:r>
+      <w:r>
+        <w:rPr>
+          <w:rFonts w:ascii="Times New Roman" w:cs="Times New Roman" w:eastAsia="Times New Roman" w:hAnsi="Times New Roman"/>
+          <w:i w:val="1"/>
+          <w:rtl w:val="0"/>
+        </w:rPr>
+        <w:t xml:space="preserve">,</w:t>
+      </w:r>
+      <w:r>
+        <w:rPr>
+          <w:rFonts w:ascii="Times New Roman" w:cs="Times New Roman" w:eastAsia="Times New Roman" w:hAnsi="Times New Roman"/>
+          <w:rtl w:val="0"/>
+        </w:rPr>
+        <w:t xml:space="preserve"> predicting whether or not the patient needs blood transfusion after surgery (binary variable). Target can be further categorized into intraoperative vs. postoperative vs. no transfusion, therefore can be transformed into a 3-class variable when needed.With different feature selection/engineering strategies, these features </w:t>
+      </w:r>
+      <w:r>
+        <w:rPr>
+          <w:rFonts w:ascii="Times New Roman" w:cs="Times New Roman" w:eastAsia="Times New Roman" w:hAnsi="Times New Roman"/>
+          <w:b w:val="0"/>
+          <w:i w:val="0"/>
+          <w:smallCaps w:val="0"/>
+          <w:strike w:val="0"/>
+          <w:color w:val="000000"/>
+          <w:sz w:val="24"/>
+          <w:szCs w:val="24"/>
+          <w:u w:val="none"/>
+          <w:shd w:fill="auto" w:val="clear"/>
+          <w:vertAlign w:val="baseline"/>
+          <w:rtl w:val="0"/>
+        </w:rPr>
+        <w:t xml:space="preserve">will be entered </w:t>
+      </w:r>
+      <w:r>
+        <w:rPr>
+          <w:rFonts w:ascii="Times New Roman" w:cs="Times New Roman" w:eastAsia="Times New Roman" w:hAnsi="Times New Roman"/>
+          <w:rtl w:val="0"/>
+        </w:rPr>
+        <w:t xml:space="preserve">into our</w:t>
+      </w:r>
+      <w:r>
+        <w:rPr>
+          <w:rFonts w:ascii="Times New Roman" w:cs="Times New Roman" w:eastAsia="Times New Roman" w:hAnsi="Times New Roman"/>
+          <w:b w:val="0"/>
+          <w:i w:val="0"/>
+          <w:smallCaps w:val="0"/>
+          <w:strike w:val="0"/>
+          <w:color w:val="000000"/>
+          <w:sz w:val="24"/>
+          <w:szCs w:val="24"/>
+          <w:u w:val="none"/>
+          <w:shd w:fill="auto" w:val="clear"/>
+          <w:vertAlign w:val="baseline"/>
+          <w:rtl w:val="0"/>
+        </w:rPr>
+        <w:t xml:space="preserve"> models to predict </w:t>
+      </w:r>
+      <w:r>
+        <w:rPr>
+          <w:rFonts w:ascii="Times New Roman" w:cs="Times New Roman" w:eastAsia="Times New Roman" w:hAnsi="Times New Roman"/>
+          <w:rtl w:val="0"/>
+        </w:rPr>
+        <w:t xml:space="preserve">the target variable, and we will compare the performance with each other as well as </w:t>
+      </w:r>
+      <w:r>
+        <w:rPr>
+          <w:rFonts w:ascii="Times New Roman" w:cs="Times New Roman" w:eastAsia="Times New Roman" w:hAnsi="Times New Roman"/>
+          <w:b w:val="0"/>
+          <w:i w:val="0"/>
+          <w:smallCaps w:val="0"/>
+          <w:strike w:val="0"/>
+          <w:color w:val="000000"/>
+          <w:sz w:val="24"/>
+          <w:szCs w:val="24"/>
+          <w:u w:val="none"/>
+          <w:shd w:fill="auto" w:val="clear"/>
+          <w:vertAlign w:val="baseline"/>
+          <w:rtl w:val="0"/>
+        </w:rPr>
+        <w:t xml:space="preserve">with the benchmark</w:t>
+      </w:r>
+      <w:r>
+        <w:rPr>
+          <w:rFonts w:ascii="Times New Roman" w:cs="Times New Roman" w:eastAsia="Times New Roman" w:hAnsi="Times New Roman"/>
+          <w:rtl w:val="0"/>
+        </w:rPr>
+        <w:t xml:space="preserve">s from previous research.</w:t>
+      </w:r>
+    </w:p>
+    <w:p>
+      <w:pPr>
+        <w:keepNext w:val="0"/>
+        <w:keepLines w:val="0"/>
+        <w:pageBreakBefore w:val="0"/>
+        <w:widowControl w:val="1"/>
+        <w:pBdr>
+          <w:top w:space="0" w:sz="0" w:val="nil"/>
+          <w:left w:space="0" w:sz="0" w:val="nil"/>
+          <w:bottom w:space="0" w:sz="0" w:val="nil"/>
+          <w:right w:space="0" w:sz="0" w:val="nil"/>
+          <w:between w:space="0" w:sz="0" w:val="nil"/>
+        </w:pBdr>
+        <w:shd w:fill="auto" w:val="clear"/>
+        <w:spacing w:after="0" w:before="0" w:line="276" w:lineRule="auto"/>
         <w:ind w:left="720" w:right="0" w:firstLine="0"/>
         <w:jc w:val="left"/>
         <w:rPr>
           <w:rFonts w:ascii="Times New Roman" w:cs="Times New Roman" w:eastAsia="Times New Roman" w:hAnsi="Times New Roman"/>
-          <w:b w:val="0"/>
-          <w:i w:val="0"/>
-          <w:smallCaps w:val="0"/>
-          <w:strike w:val="0"/>
-          <w:color w:val="000000"/>
-          <w:sz w:val="24"/>
-          <w:szCs w:val="24"/>
-          <w:u w:val="none"/>
-          <w:shd w:fill="auto" w:val="clear"/>
-          <w:vertAlign w:val="baseline"/>
-        </w:rPr>
-      </w:pPr>
-      <w:r>
-        <w:rPr>
-          <w:rFonts w:ascii="Times New Roman" w:cs="Times New Roman" w:eastAsia="Times New Roman" w:hAnsi="Times New Roman"/>
-          <w:b w:val="0"/>
-          <w:i w:val="0"/>
-          <w:smallCaps w:val="0"/>
-          <w:strike w:val="0"/>
-          <w:color w:val="000000"/>
-          <w:sz w:val="24"/>
-          <w:szCs w:val="24"/>
-          <w:u w:val="none"/>
-          <w:shd w:fill="auto" w:val="clear"/>
-          <w:vertAlign w:val="baseline"/>
-          <w:rtl w:val="0"/>
-        </w:rPr>
-        <w:t xml:space="preserve">Among the 274 features, 20 features pertaining to the current project will be entered to our models for further analysis.</w:t>
+        </w:rPr>
+      </w:pPr>
+      <w:r>
+        <w:rPr>
+          <w:rtl w:val="0"/>
+        </w:rPr>
+      </w:r>
+    </w:p>
+    <w:p>
+      <w:pPr>
+        <w:keepNext w:val="0"/>
+        <w:keepLines w:val="0"/>
+        <w:pageBreakBefore w:val="0"/>
+        <w:widowControl w:val="1"/>
+        <w:pBdr>
+          <w:top w:space="0" w:sz="0" w:val="nil"/>
+          <w:left w:space="0" w:sz="0" w:val="nil"/>
+          <w:bottom w:space="0" w:sz="0" w:val="nil"/>
+          <w:right w:space="0" w:sz="0" w:val="nil"/>
+          <w:between w:space="0" w:sz="0" w:val="nil"/>
+        </w:pBdr>
+        <w:shd w:fill="auto" w:val="clear"/>
+        <w:spacing w:after="0" w:before="0" w:line="276" w:lineRule="auto"/>
+        <w:ind w:left="720" w:right="0" w:firstLine="0"/>
+        <w:jc w:val="left"/>
+        <w:rPr>
+          <w:rFonts w:ascii="Times New Roman" w:cs="Times New Roman" w:eastAsia="Times New Roman" w:hAnsi="Times New Roman"/>
+          <w:u w:val="single"/>
+        </w:rPr>
+      </w:pPr>
+      <w:r>
+        <w:rPr>
+          <w:rFonts w:ascii="Times New Roman" w:cs="Times New Roman" w:eastAsia="Times New Roman" w:hAnsi="Times New Roman"/>
+          <w:u w:val="single"/>
+          <w:rtl w:val="0"/>
+        </w:rPr>
+        <w:t xml:space="preserve">20 Pre-selected Features:</w:t>
       </w:r>
     </w:p>
     <w:p>
@@ -2247,27 +2707,30 @@
           <w:color w:val="000000"/>
           <w:sz w:val="24"/>
           <w:szCs w:val="24"/>
-          <w:u w:val="none"/>
-          <w:shd w:fill="auto" w:val="clear"/>
-          <w:vertAlign w:val="baseline"/>
-        </w:rPr>
-      </w:pPr>
-      <w:r>
-        <w:rPr>
-          <w:rFonts w:ascii="Times New Roman" w:cs="Times New Roman" w:eastAsia="Times New Roman" w:hAnsi="Times New Roman"/>
-          <w:b w:val="0"/>
-          <w:i w:val="0"/>
-          <w:smallCaps w:val="0"/>
-          <w:strike w:val="0"/>
-          <w:color w:val="000000"/>
-          <w:sz w:val="24"/>
-          <w:szCs w:val="24"/>
-          <w:u w:val="none"/>
+          <w:shd w:fill="auto" w:val="clear"/>
+          <w:vertAlign w:val="baseline"/>
+        </w:rPr>
+      </w:pPr>
+      <w:r>
+        <w:rPr>
+          <w:rFonts w:ascii="Times New Roman" w:cs="Times New Roman" w:eastAsia="Times New Roman" w:hAnsi="Times New Roman"/>
+          <w:b w:val="0"/>
+          <w:i w:val="0"/>
+          <w:smallCaps w:val="0"/>
+          <w:strike w:val="0"/>
+          <w:color w:val="000000"/>
+          <w:sz w:val="24"/>
+          <w:szCs w:val="24"/>
           <w:shd w:fill="auto" w:val="clear"/>
           <w:vertAlign w:val="baseline"/>
           <w:rtl w:val="0"/>
         </w:rPr>
         <w:t xml:space="preserve">BLEEDIS: Bleeding disorders</w:t>
+      </w:r>
+      <w:r>
+        <w:rPr>
+          <w:rtl w:val="0"/>
+        </w:rPr>
       </w:r>
     </w:p>
     <w:p>
@@ -2300,44 +2763,25 @@
           <w:color w:val="000000"/>
           <w:sz w:val="24"/>
           <w:szCs w:val="24"/>
-          <w:u w:val="single"/>
-          <w:shd w:fill="auto" w:val="clear"/>
-          <w:vertAlign w:val="baseline"/>
-        </w:rPr>
-      </w:pPr>
-      <w:r>
-        <w:rPr>
-          <w:rFonts w:ascii="Times New Roman" w:cs="Times New Roman" w:eastAsia="Times New Roman" w:hAnsi="Times New Roman"/>
-          <w:b w:val="0"/>
-          <w:i w:val="0"/>
-          <w:smallCaps w:val="0"/>
-          <w:strike w:val="0"/>
-          <w:color w:val="000000"/>
-          <w:sz w:val="24"/>
-          <w:szCs w:val="24"/>
-          <w:u w:val="single"/>
-          <w:shd w:fill="auto" w:val="clear"/>
-          <w:vertAlign w:val="baseline"/>
-          <w:rtl w:val="0"/>
-        </w:rPr>
-        <w:t xml:space="preserve">TRANFUS</w:t>
-      </w:r>
-      <w:r>
-        <w:rPr>
-          <w:rFonts w:ascii="Times New Roman" w:cs="Times New Roman" w:eastAsia="Times New Roman" w:hAnsi="Times New Roman"/>
-          <w:b w:val="0"/>
-          <w:i w:val="0"/>
-          <w:smallCaps w:val="0"/>
-          <w:strike w:val="0"/>
-          <w:color w:val="000000"/>
-          <w:sz w:val="24"/>
-          <w:szCs w:val="24"/>
-          <w:u w:val="none"/>
-          <w:shd w:fill="auto" w:val="clear"/>
-          <w:vertAlign w:val="baseline"/>
-          <w:rtl w:val="0"/>
-        </w:rPr>
-        <w:t xml:space="preserve">: Preop Transfusion of &gt;= 1 unit of whole/packed RBCs in 72 hours prior to surgery</w:t>
+          <w:shd w:fill="auto" w:val="clear"/>
+          <w:vertAlign w:val="baseline"/>
+        </w:rPr>
+      </w:pPr>
+      <w:r>
+        <w:rPr>
+          <w:rFonts w:ascii="Times New Roman" w:cs="Times New Roman" w:eastAsia="Times New Roman" w:hAnsi="Times New Roman"/>
+          <w:b w:val="0"/>
+          <w:i w:val="0"/>
+          <w:smallCaps w:val="0"/>
+          <w:strike w:val="0"/>
+          <w:color w:val="000000"/>
+          <w:sz w:val="24"/>
+          <w:szCs w:val="24"/>
+          <w:shd w:fill="auto" w:val="clear"/>
+          <w:vertAlign w:val="baseline"/>
+          <w:rtl w:val="0"/>
+        </w:rPr>
+        <w:t xml:space="preserve">TRANSFUS: Preop Transfusion of &gt;= 1 unit of whole/packed RBCs in 72 hours prior to surgery</w:t>
       </w:r>
       <w:r>
         <w:rPr>
@@ -2356,20 +2800,6 @@
         </w:rPr>
         <w:t xml:space="preserve"> </w:t>
       </w:r>
-      <w:r>
-        <w:rPr>
-          <w:rtl w:val="0"/>
-        </w:rPr>
-      </w:r>
-    </w:p>
-    <w:p>
-      <w:pPr>
-        <w:spacing w:line="276" w:lineRule="auto"/>
-        <w:rPr>
-          <w:rFonts w:ascii="Times New Roman" w:cs="Times New Roman" w:eastAsia="Times New Roman" w:hAnsi="Times New Roman"/>
-          <w:u w:val="single"/>
-        </w:rPr>
-      </w:pPr>
       <w:r>
         <w:rPr>
           <w:rtl w:val="0"/>
@@ -2391,7 +2821,7 @@
         </w:pBdr>
         <w:shd w:fill="auto" w:val="clear"/>
         <w:spacing w:after="0" w:before="0" w:line="276" w:lineRule="auto"/>
-        <w:ind w:left="720" w:right="0" w:firstLine="0"/>
+        <w:ind w:left="0" w:right="0" w:firstLine="0"/>
         <w:jc w:val="left"/>
         <w:rPr>
           <w:rFonts w:ascii="Times New Roman" w:cs="Times New Roman" w:eastAsia="Times New Roman" w:hAnsi="Times New Roman"/>
@@ -2409,54 +2839,8 @@
       </w:pPr>
       <w:r>
         <w:rPr>
-          <w:rFonts w:ascii="Times New Roman" w:cs="Times New Roman" w:eastAsia="Times New Roman" w:hAnsi="Times New Roman"/>
-          <w:b w:val="0"/>
-          <w:i w:val="0"/>
-          <w:smallCaps w:val="0"/>
-          <w:strike w:val="0"/>
-          <w:color w:val="000000"/>
-          <w:sz w:val="24"/>
-          <w:szCs w:val="24"/>
-          <w:u w:val="none"/>
-          <w:shd w:fill="auto" w:val="clear"/>
-          <w:vertAlign w:val="baseline"/>
-          <w:rtl w:val="0"/>
-        </w:rPr>
-        <w:t xml:space="preserve">The target variable of this project is </w:t>
-      </w:r>
-      <w:r>
-        <w:rPr>
-          <w:rFonts w:ascii="Times New Roman" w:cs="Times New Roman" w:eastAsia="Times New Roman" w:hAnsi="Times New Roman"/>
-          <w:b w:val="0"/>
-          <w:i w:val="1"/>
-          <w:smallCaps w:val="0"/>
-          <w:strike w:val="0"/>
-          <w:color w:val="000000"/>
-          <w:sz w:val="24"/>
-          <w:szCs w:val="24"/>
-          <w:u w:val="none"/>
-          <w:shd w:fill="auto" w:val="clear"/>
-          <w:vertAlign w:val="baseline"/>
-          <w:rtl w:val="0"/>
-        </w:rPr>
-        <w:t xml:space="preserve">OTHBLEED,</w:t>
-      </w:r>
-      <w:r>
-        <w:rPr>
-          <w:rFonts w:ascii="Times New Roman" w:cs="Times New Roman" w:eastAsia="Times New Roman" w:hAnsi="Times New Roman"/>
-          <w:b w:val="0"/>
-          <w:i w:val="0"/>
-          <w:smallCaps w:val="0"/>
-          <w:strike w:val="0"/>
-          <w:color w:val="000000"/>
-          <w:sz w:val="24"/>
-          <w:szCs w:val="24"/>
-          <w:u w:val="none"/>
-          <w:shd w:fill="auto" w:val="clear"/>
-          <w:vertAlign w:val="baseline"/>
-          <w:rtl w:val="0"/>
-        </w:rPr>
-        <w:t xml:space="preserve"> predicting whether or not the patient needs blood transfusion after surgery (binary). Target can be further categorized into intraoperative vs. postoperative vs. no transfusion, therefore can be transformed into a 3-class variable when needed.</w:t>
+          <w:rtl w:val="0"/>
+        </w:rPr>
       </w:r>
     </w:p>
     <w:p>
@@ -2588,6 +2972,14 @@
         <w:rPr>
           <w:rFonts w:ascii="Times New Roman" w:cs="Times New Roman" w:eastAsia="Times New Roman" w:hAnsi="Times New Roman"/>
           <w:b w:val="1"/>
+          <w:rtl w:val="0"/>
+        </w:rPr>
+        <w:t xml:space="preserve">Data preprocessing and </w:t>
+      </w:r>
+      <w:r>
+        <w:rPr>
+          <w:rFonts w:ascii="Times New Roman" w:cs="Times New Roman" w:eastAsia="Times New Roman" w:hAnsi="Times New Roman"/>
+          <w:b w:val="1"/>
           <w:i w:val="0"/>
           <w:smallCaps w:val="0"/>
           <w:strike w:val="0"/>
@@ -2638,23 +3030,9 @@
       <w:r>
         <w:rPr>
           <w:rFonts w:ascii="Times New Roman" w:cs="Times New Roman" w:eastAsia="Times New Roman" w:hAnsi="Times New Roman"/>
-          <w:i w:val="0"/>
-          <w:smallCaps w:val="0"/>
-          <w:strike w:val="0"/>
-          <w:color w:val="000000"/>
-          <w:sz w:val="24"/>
-          <w:szCs w:val="24"/>
-          <w:u w:val="none"/>
-          <w:shd w:fill="auto" w:val="clear"/>
-          <w:vertAlign w:val="baseline"/>
-          <w:rtl w:val="0"/>
-        </w:rPr>
-        <w:t xml:space="preserve">Histogram, box plots, and bar plots to examine basic insights and trends</w:t>
-      </w:r>
-      <w:r>
-        <w:rPr>
-          <w:rtl w:val="0"/>
-        </w:rPr>
+          <w:rtl w:val="0"/>
+        </w:rPr>
+        <w:t xml:space="preserve">Performing data cleaning to combine the datasets, identify missing data, and impute missing data.</w:t>
       </w:r>
     </w:p>
     <w:p>
@@ -2704,7 +3082,85 @@
           <w:vertAlign w:val="baseline"/>
           <w:rtl w:val="0"/>
         </w:rPr>
-        <w:t xml:space="preserve">QQ plots and correlation matrix to examine correlation relationship between features</w:t>
+        <w:t xml:space="preserve">Histogram, box plots, and bar plots to examine basic insights and trends</w:t>
+      </w:r>
+      <w:r>
+        <w:rPr>
+          <w:rtl w:val="0"/>
+        </w:rPr>
+      </w:r>
+    </w:p>
+    <w:p>
+      <w:pPr>
+        <w:keepNext w:val="0"/>
+        <w:keepLines w:val="0"/>
+        <w:pageBreakBefore w:val="0"/>
+        <w:widowControl w:val="1"/>
+        <w:numPr>
+          <w:ilvl w:val="2"/>
+          <w:numId w:val="1"/>
+        </w:numPr>
+        <w:pBdr>
+          <w:top w:space="0" w:sz="0" w:val="nil"/>
+          <w:left w:space="0" w:sz="0" w:val="nil"/>
+          <w:bottom w:space="0" w:sz="0" w:val="nil"/>
+          <w:right w:space="0" w:sz="0" w:val="nil"/>
+          <w:between w:space="0" w:sz="0" w:val="nil"/>
+        </w:pBdr>
+        <w:shd w:fill="auto" w:val="clear"/>
+        <w:spacing w:after="0" w:before="0" w:line="276" w:lineRule="auto"/>
+        <w:ind w:left="2160" w:right="0" w:hanging="360"/>
+        <w:jc w:val="left"/>
+        <w:rPr>
+          <w:rFonts w:ascii="Times New Roman" w:cs="Times New Roman" w:eastAsia="Times New Roman" w:hAnsi="Times New Roman"/>
+          <w:i w:val="0"/>
+          <w:smallCaps w:val="0"/>
+          <w:strike w:val="0"/>
+          <w:color w:val="000000"/>
+          <w:sz w:val="24"/>
+          <w:szCs w:val="24"/>
+          <w:shd w:fill="auto" w:val="clear"/>
+          <w:vertAlign w:val="baseline"/>
+        </w:rPr>
+      </w:pPr>
+      <w:r>
+        <w:rPr>
+          <w:rFonts w:ascii="Times New Roman" w:cs="Times New Roman" w:eastAsia="Times New Roman" w:hAnsi="Times New Roman"/>
+          <w:i w:val="0"/>
+          <w:smallCaps w:val="0"/>
+          <w:strike w:val="0"/>
+          <w:color w:val="000000"/>
+          <w:sz w:val="24"/>
+          <w:szCs w:val="24"/>
+          <w:u w:val="none"/>
+          <w:shd w:fill="auto" w:val="clear"/>
+          <w:vertAlign w:val="baseline"/>
+          <w:rtl w:val="0"/>
+        </w:rPr>
+        <w:t xml:space="preserve">QQ plots and correlation matrix to examine correlation relationship </w:t>
+      </w:r>
+      <w:r>
+        <w:rPr>
+          <w:rFonts w:ascii="Times New Roman" w:cs="Times New Roman" w:eastAsia="Times New Roman" w:hAnsi="Times New Roman"/>
+          <w:rtl w:val="0"/>
+        </w:rPr>
+        <w:t xml:space="preserve">among</w:t>
+      </w:r>
+      <w:r>
+        <w:rPr>
+          <w:rFonts w:ascii="Times New Roman" w:cs="Times New Roman" w:eastAsia="Times New Roman" w:hAnsi="Times New Roman"/>
+          <w:i w:val="0"/>
+          <w:smallCaps w:val="0"/>
+          <w:strike w:val="0"/>
+          <w:color w:val="000000"/>
+          <w:sz w:val="24"/>
+          <w:szCs w:val="24"/>
+          <w:u w:val="none"/>
+          <w:shd w:fill="auto" w:val="clear"/>
+          <w:vertAlign w:val="baseline"/>
+          <w:rtl w:val="0"/>
+        </w:rPr>
+        <w:t xml:space="preserve"> features</w:t>
       </w:r>
       <w:r>
         <w:rPr>
@@ -2750,43 +3206,9 @@
         <w:rPr>
           <w:rFonts w:ascii="Times New Roman" w:cs="Times New Roman" w:eastAsia="Times New Roman" w:hAnsi="Times New Roman"/>
           <w:b w:val="1"/>
-          <w:i w:val="0"/>
-          <w:smallCaps w:val="0"/>
-          <w:strike w:val="0"/>
-          <w:color w:val="000000"/>
-          <w:sz w:val="24"/>
-          <w:szCs w:val="24"/>
-          <w:u w:val="none"/>
-          <w:shd w:fill="auto" w:val="clear"/>
-          <w:vertAlign w:val="baseline"/>
-          <w:rtl w:val="0"/>
-        </w:rPr>
-        <w:t xml:space="preserve">Feature Selection/</w:t>
-      </w:r>
-      <w:r>
-        <w:rPr>
-          <w:rFonts w:ascii="Times New Roman" w:cs="Times New Roman" w:eastAsia="Times New Roman" w:hAnsi="Times New Roman"/>
-          <w:b w:val="1"/>
-          <w:rtl w:val="0"/>
-        </w:rPr>
-        <w:t xml:space="preserve">E</w:t>
-      </w:r>
-      <w:r>
-        <w:rPr>
-          <w:rFonts w:ascii="Times New Roman" w:cs="Times New Roman" w:eastAsia="Times New Roman" w:hAnsi="Times New Roman"/>
-          <w:b w:val="1"/>
-          <w:i w:val="0"/>
-          <w:smallCaps w:val="0"/>
-          <w:strike w:val="0"/>
-          <w:color w:val="000000"/>
-          <w:sz w:val="24"/>
-          <w:szCs w:val="24"/>
-          <w:u w:val="none"/>
-          <w:shd w:fill="auto" w:val="clear"/>
-          <w:vertAlign w:val="baseline"/>
-          <w:rtl w:val="0"/>
-        </w:rPr>
-        <w:t xml:space="preserve">ngineering </w:t>
+          <w:rtl w:val="0"/>
+        </w:rPr>
+        <w:t xml:space="preserve">Build the baseline models and compare with the benchmark results (from Dr. Gupta)</w:t>
       </w:r>
     </w:p>
     <w:p>
@@ -2795,6 +3217,10 @@
         <w:keepLines w:val="0"/>
         <w:pageBreakBefore w:val="0"/>
         <w:widowControl w:val="1"/>
+        <w:numPr>
+          <w:ilvl w:val="2"/>
+          <w:numId w:val="1"/>
+        </w:numPr>
         <w:pBdr>
           <w:top w:space="0" w:sz="0" w:val="nil"/>
           <w:left w:space="0" w:sz="0" w:val="nil"/>
@@ -2804,45 +3230,154 @@
         </w:pBdr>
         <w:shd w:fill="auto" w:val="clear"/>
         <w:spacing w:after="0" w:before="0" w:line="276" w:lineRule="auto"/>
-        <w:ind w:left="1440" w:right="0" w:firstLine="0"/>
+        <w:ind w:left="2160" w:right="0" w:hanging="360"/>
         <w:jc w:val="left"/>
         <w:rPr>
           <w:rFonts w:ascii="Times New Roman" w:cs="Times New Roman" w:eastAsia="Times New Roman" w:hAnsi="Times New Roman"/>
-          <w:b w:val="0"/>
-          <w:i w:val="0"/>
-          <w:smallCaps w:val="0"/>
-          <w:strike w:val="0"/>
-          <w:color w:val="000000"/>
-          <w:sz w:val="24"/>
-          <w:szCs w:val="24"/>
-          <w:u w:val="none"/>
-          <w:shd w:fill="auto" w:val="clear"/>
-          <w:vertAlign w:val="baseline"/>
-        </w:rPr>
-      </w:pPr>
-      <w:r>
-        <w:rPr>
-          <w:rFonts w:ascii="Times New Roman" w:cs="Times New Roman" w:eastAsia="Times New Roman" w:hAnsi="Times New Roman"/>
-          <w:rtl w:val="0"/>
-        </w:rPr>
-        <w:t xml:space="preserve">W</w:t>
-      </w:r>
-      <w:r>
-        <w:rPr>
-          <w:rFonts w:ascii="Times New Roman" w:cs="Times New Roman" w:eastAsia="Times New Roman" w:hAnsi="Times New Roman"/>
-          <w:b w:val="0"/>
-          <w:i w:val="0"/>
-          <w:smallCaps w:val="0"/>
-          <w:strike w:val="0"/>
-          <w:color w:val="000000"/>
-          <w:sz w:val="24"/>
-          <w:szCs w:val="24"/>
-          <w:u w:val="none"/>
-          <w:shd w:fill="auto" w:val="clear"/>
-          <w:vertAlign w:val="baseline"/>
-          <w:rtl w:val="0"/>
-        </w:rPr>
-        <w:t xml:space="preserve">e are looking to try out various methods (e.g., chi-square test, decision trees, feature selection packages) and use different subset of selected features for modeling. Features can be selected from the pre-select set of 20 features and from the whole datasets (274 features).</w:t>
+        </w:rPr>
+      </w:pPr>
+      <w:r>
+        <w:rPr>
+          <w:rFonts w:ascii="Times New Roman" w:cs="Times New Roman" w:eastAsia="Times New Roman" w:hAnsi="Times New Roman"/>
+          <w:rtl w:val="0"/>
+        </w:rPr>
+        <w:t xml:space="preserve">Using the clean dataset to run the following models and comparing the results with each other and with the benchmark from previous research</w:t>
+      </w:r>
+    </w:p>
+    <w:p>
+      <w:pPr>
+        <w:keepNext w:val="0"/>
+        <w:keepLines w:val="0"/>
+        <w:pageBreakBefore w:val="0"/>
+        <w:widowControl w:val="1"/>
+        <w:numPr>
+          <w:ilvl w:val="3"/>
+          <w:numId w:val="1"/>
+        </w:numPr>
+        <w:pBdr>
+          <w:top w:space="0" w:sz="0" w:val="nil"/>
+          <w:left w:space="0" w:sz="0" w:val="nil"/>
+          <w:bottom w:space="0" w:sz="0" w:val="nil"/>
+          <w:right w:space="0" w:sz="0" w:val="nil"/>
+          <w:between w:space="0" w:sz="0" w:val="nil"/>
+        </w:pBdr>
+        <w:shd w:fill="auto" w:val="clear"/>
+        <w:spacing w:after="0" w:before="0" w:line="276" w:lineRule="auto"/>
+        <w:ind w:left="2880" w:right="0" w:hanging="360"/>
+        <w:jc w:val="left"/>
+        <w:rPr>
+          <w:rFonts w:ascii="Times New Roman" w:cs="Times New Roman" w:eastAsia="Times New Roman" w:hAnsi="Times New Roman"/>
+          <w:u w:val="none"/>
+        </w:rPr>
+      </w:pPr>
+      <w:r>
+        <w:rPr>
+          <w:rFonts w:ascii="Times New Roman" w:cs="Times New Roman" w:eastAsia="Times New Roman" w:hAnsi="Times New Roman"/>
+          <w:rtl w:val="0"/>
+        </w:rPr>
+        <w:t xml:space="preserve">SVM</w:t>
+      </w:r>
+    </w:p>
+    <w:p>
+      <w:pPr>
+        <w:keepNext w:val="0"/>
+        <w:keepLines w:val="0"/>
+        <w:pageBreakBefore w:val="0"/>
+        <w:widowControl w:val="1"/>
+        <w:numPr>
+          <w:ilvl w:val="3"/>
+          <w:numId w:val="1"/>
+        </w:numPr>
+        <w:pBdr>
+          <w:top w:space="0" w:sz="0" w:val="nil"/>
+          <w:left w:space="0" w:sz="0" w:val="nil"/>
+          <w:bottom w:space="0" w:sz="0" w:val="nil"/>
+          <w:right w:space="0" w:sz="0" w:val="nil"/>
+          <w:between w:space="0" w:sz="0" w:val="nil"/>
+        </w:pBdr>
+        <w:shd w:fill="auto" w:val="clear"/>
+        <w:spacing w:after="0" w:before="0" w:line="276" w:lineRule="auto"/>
+        <w:ind w:left="2880" w:right="0" w:hanging="360"/>
+        <w:jc w:val="left"/>
+        <w:rPr>
+          <w:rFonts w:ascii="Times New Roman" w:cs="Times New Roman" w:eastAsia="Times New Roman" w:hAnsi="Times New Roman"/>
+          <w:u w:val="none"/>
+        </w:rPr>
+      </w:pPr>
+      <w:r>
+        <w:rPr>
+          <w:rFonts w:ascii="Times New Roman" w:cs="Times New Roman" w:eastAsia="Times New Roman" w:hAnsi="Times New Roman"/>
+          <w:rtl w:val="0"/>
+        </w:rPr>
+        <w:t xml:space="preserve">Decision tree</w:t>
+      </w:r>
+    </w:p>
+    <w:p>
+      <w:pPr>
+        <w:keepNext w:val="0"/>
+        <w:keepLines w:val="0"/>
+        <w:pageBreakBefore w:val="0"/>
+        <w:widowControl w:val="1"/>
+        <w:numPr>
+          <w:ilvl w:val="3"/>
+          <w:numId w:val="1"/>
+        </w:numPr>
+        <w:pBdr>
+          <w:top w:space="0" w:sz="0" w:val="nil"/>
+          <w:left w:space="0" w:sz="0" w:val="nil"/>
+          <w:bottom w:space="0" w:sz="0" w:val="nil"/>
+          <w:right w:space="0" w:sz="0" w:val="nil"/>
+          <w:between w:space="0" w:sz="0" w:val="nil"/>
+        </w:pBdr>
+        <w:shd w:fill="auto" w:val="clear"/>
+        <w:spacing w:after="0" w:before="0" w:line="276" w:lineRule="auto"/>
+        <w:ind w:left="2880" w:right="0" w:hanging="360"/>
+        <w:jc w:val="left"/>
+        <w:rPr>
+          <w:rFonts w:ascii="Times New Roman" w:cs="Times New Roman" w:eastAsia="Times New Roman" w:hAnsi="Times New Roman"/>
+          <w:u w:val="none"/>
+        </w:rPr>
+      </w:pPr>
+      <w:r>
+        <w:rPr>
+          <w:rFonts w:ascii="Times New Roman" w:cs="Times New Roman" w:eastAsia="Times New Roman" w:hAnsi="Times New Roman"/>
+          <w:rtl w:val="0"/>
+        </w:rPr>
+        <w:t xml:space="preserve">XGBoost</w:t>
+      </w:r>
+    </w:p>
+    <w:p>
+      <w:pPr>
+        <w:keepNext w:val="0"/>
+        <w:keepLines w:val="0"/>
+        <w:pageBreakBefore w:val="0"/>
+        <w:widowControl w:val="1"/>
+        <w:numPr>
+          <w:ilvl w:val="3"/>
+          <w:numId w:val="1"/>
+        </w:numPr>
+        <w:pBdr>
+          <w:top w:space="0" w:sz="0" w:val="nil"/>
+          <w:left w:space="0" w:sz="0" w:val="nil"/>
+          <w:bottom w:space="0" w:sz="0" w:val="nil"/>
+          <w:right w:space="0" w:sz="0" w:val="nil"/>
+          <w:between w:space="0" w:sz="0" w:val="nil"/>
+        </w:pBdr>
+        <w:shd w:fill="auto" w:val="clear"/>
+        <w:spacing w:after="0" w:before="0" w:line="276" w:lineRule="auto"/>
+        <w:ind w:left="2880" w:right="0" w:hanging="360"/>
+        <w:jc w:val="left"/>
+        <w:rPr>
+          <w:rFonts w:ascii="Times New Roman" w:cs="Times New Roman" w:eastAsia="Times New Roman" w:hAnsi="Times New Roman"/>
+          <w:u w:val="none"/>
+        </w:rPr>
+      </w:pPr>
+      <w:r>
+        <w:rPr>
+          <w:rFonts w:ascii="Times New Roman" w:cs="Times New Roman" w:eastAsia="Times New Roman" w:hAnsi="Times New Roman"/>
+          <w:rtl w:val="0"/>
+        </w:rPr>
+        <w:t xml:space="preserve">CatBoost</w:t>
       </w:r>
     </w:p>
     <w:p>
@@ -2869,25 +3404,574 @@
         <w:rPr>
           <w:rFonts w:ascii="Times New Roman" w:cs="Times New Roman" w:eastAsia="Times New Roman" w:hAnsi="Times New Roman"/>
           <w:b w:val="1"/>
+          <w:i w:val="0"/>
+          <w:smallCaps w:val="0"/>
+          <w:strike w:val="0"/>
+          <w:color w:val="000000"/>
+          <w:sz w:val="24"/>
+          <w:szCs w:val="24"/>
+          <w:shd w:fill="auto" w:val="clear"/>
+          <w:vertAlign w:val="baseline"/>
         </w:rPr>
       </w:pPr>
       <w:r>
         <w:rPr>
           <w:rFonts w:ascii="Times New Roman" w:cs="Times New Roman" w:eastAsia="Times New Roman" w:hAnsi="Times New Roman"/>
           <w:b w:val="1"/>
-          <w:i w:val="0"/>
-          <w:smallCaps w:val="0"/>
-          <w:strike w:val="0"/>
-          <w:color w:val="000000"/>
-          <w:sz w:val="24"/>
-          <w:szCs w:val="24"/>
-          <w:u w:val="none"/>
-          <w:shd w:fill="auto" w:val="clear"/>
-          <w:vertAlign w:val="baseline"/>
-          <w:rtl w:val="0"/>
-        </w:rPr>
-        <w:t xml:space="preserve">Modeling</w:t>
-      </w:r>
+          <w:rtl w:val="0"/>
+        </w:rPr>
+        <w:t xml:space="preserve">Model improvements through f</w:t>
+      </w:r>
+      <w:r>
+        <w:rPr>
+          <w:rFonts w:ascii="Times New Roman" w:cs="Times New Roman" w:eastAsia="Times New Roman" w:hAnsi="Times New Roman"/>
+          <w:b w:val="1"/>
+          <w:i w:val="0"/>
+          <w:smallCaps w:val="0"/>
+          <w:strike w:val="0"/>
+          <w:color w:val="000000"/>
+          <w:sz w:val="24"/>
+          <w:szCs w:val="24"/>
+          <w:u w:val="none"/>
+          <w:shd w:fill="auto" w:val="clear"/>
+          <w:vertAlign w:val="baseline"/>
+          <w:rtl w:val="0"/>
+        </w:rPr>
+        <w:t xml:space="preserve">eature </w:t>
+      </w:r>
+      <w:r>
+        <w:rPr>
+          <w:rFonts w:ascii="Times New Roman" w:cs="Times New Roman" w:eastAsia="Times New Roman" w:hAnsi="Times New Roman"/>
+          <w:b w:val="1"/>
+          <w:rtl w:val="0"/>
+        </w:rPr>
+        <w:t xml:space="preserve">s</w:t>
+      </w:r>
+      <w:r>
+        <w:rPr>
+          <w:rFonts w:ascii="Times New Roman" w:cs="Times New Roman" w:eastAsia="Times New Roman" w:hAnsi="Times New Roman"/>
+          <w:b w:val="1"/>
+          <w:i w:val="0"/>
+          <w:smallCaps w:val="0"/>
+          <w:strike w:val="0"/>
+          <w:color w:val="000000"/>
+          <w:sz w:val="24"/>
+          <w:szCs w:val="24"/>
+          <w:u w:val="none"/>
+          <w:shd w:fill="auto" w:val="clear"/>
+          <w:vertAlign w:val="baseline"/>
+          <w:rtl w:val="0"/>
+        </w:rPr>
+        <w:t xml:space="preserve">election / </w:t>
+      </w:r>
+      <w:r>
+        <w:rPr>
+          <w:rFonts w:ascii="Times New Roman" w:cs="Times New Roman" w:eastAsia="Times New Roman" w:hAnsi="Times New Roman"/>
+          <w:b w:val="1"/>
+          <w:rtl w:val="0"/>
+        </w:rPr>
+        <w:t xml:space="preserve">f</w:t>
+      </w:r>
+      <w:r>
+        <w:rPr>
+          <w:rFonts w:ascii="Times New Roman" w:cs="Times New Roman" w:eastAsia="Times New Roman" w:hAnsi="Times New Roman"/>
+          <w:b w:val="1"/>
+          <w:i w:val="0"/>
+          <w:smallCaps w:val="0"/>
+          <w:strike w:val="0"/>
+          <w:color w:val="000000"/>
+          <w:sz w:val="24"/>
+          <w:szCs w:val="24"/>
+          <w:u w:val="none"/>
+          <w:shd w:fill="auto" w:val="clear"/>
+          <w:vertAlign w:val="baseline"/>
+          <w:rtl w:val="0"/>
+        </w:rPr>
+        <w:t xml:space="preserve">eature </w:t>
+      </w:r>
+      <w:r>
+        <w:rPr>
+          <w:rFonts w:ascii="Times New Roman" w:cs="Times New Roman" w:eastAsia="Times New Roman" w:hAnsi="Times New Roman"/>
+          <w:b w:val="1"/>
+          <w:rtl w:val="0"/>
+        </w:rPr>
+        <w:t xml:space="preserve">e</w:t>
+      </w:r>
+      <w:r>
+        <w:rPr>
+          <w:rFonts w:ascii="Times New Roman" w:cs="Times New Roman" w:eastAsia="Times New Roman" w:hAnsi="Times New Roman"/>
+          <w:b w:val="1"/>
+          <w:i w:val="0"/>
+          <w:smallCaps w:val="0"/>
+          <w:strike w:val="0"/>
+          <w:color w:val="000000"/>
+          <w:sz w:val="24"/>
+          <w:szCs w:val="24"/>
+          <w:u w:val="none"/>
+          <w:shd w:fill="auto" w:val="clear"/>
+          <w:vertAlign w:val="baseline"/>
+          <w:rtl w:val="0"/>
+        </w:rPr>
+        <w:t xml:space="preserve">ngineering</w:t>
+      </w:r>
+      <w:r>
+        <w:rPr>
+          <w:rtl w:val="0"/>
+        </w:rPr>
+      </w:r>
+    </w:p>
+    <w:p>
+      <w:pPr>
+        <w:keepNext w:val="0"/>
+        <w:keepLines w:val="0"/>
+        <w:pageBreakBefore w:val="0"/>
+        <w:widowControl w:val="1"/>
+        <w:numPr>
+          <w:ilvl w:val="2"/>
+          <w:numId w:val="1"/>
+        </w:numPr>
+        <w:pBdr>
+          <w:top w:space="0" w:sz="0" w:val="nil"/>
+          <w:left w:space="0" w:sz="0" w:val="nil"/>
+          <w:bottom w:space="0" w:sz="0" w:val="nil"/>
+          <w:right w:space="0" w:sz="0" w:val="nil"/>
+          <w:between w:space="0" w:sz="0" w:val="nil"/>
+        </w:pBdr>
+        <w:shd w:fill="auto" w:val="clear"/>
+        <w:spacing w:after="0" w:before="0" w:line="276" w:lineRule="auto"/>
+        <w:ind w:left="2160" w:right="0" w:hanging="360"/>
+        <w:jc w:val="left"/>
+        <w:rPr>
+          <w:rFonts w:ascii="Times New Roman" w:cs="Times New Roman" w:eastAsia="Times New Roman" w:hAnsi="Times New Roman"/>
+          <w:b w:val="1"/>
+          <w:i w:val="0"/>
+          <w:smallCaps w:val="0"/>
+          <w:strike w:val="0"/>
+          <w:color w:val="000000"/>
+          <w:sz w:val="24"/>
+          <w:szCs w:val="24"/>
+          <w:shd w:fill="auto" w:val="clear"/>
+          <w:vertAlign w:val="baseline"/>
+        </w:rPr>
+      </w:pPr>
+      <w:r>
+        <w:rPr>
+          <w:rFonts w:ascii="Times New Roman" w:cs="Times New Roman" w:eastAsia="Times New Roman" w:hAnsi="Times New Roman"/>
+          <w:rtl w:val="0"/>
+        </w:rPr>
+        <w:t xml:space="preserve">Using </w:t>
+      </w:r>
+      <w:r>
+        <w:rPr>
+          <w:rFonts w:ascii="Times New Roman" w:cs="Times New Roman" w:eastAsia="Times New Roman" w:hAnsi="Times New Roman"/>
+          <w:b w:val="0"/>
+          <w:i w:val="0"/>
+          <w:smallCaps w:val="0"/>
+          <w:strike w:val="0"/>
+          <w:color w:val="000000"/>
+          <w:sz w:val="24"/>
+          <w:szCs w:val="24"/>
+          <w:u w:val="none"/>
+          <w:shd w:fill="auto" w:val="clear"/>
+          <w:vertAlign w:val="baseline"/>
+          <w:rtl w:val="0"/>
+        </w:rPr>
+        <w:t xml:space="preserve">various feature selection methods and </w:t>
+      </w:r>
+      <w:r>
+        <w:rPr>
+          <w:rFonts w:ascii="Times New Roman" w:cs="Times New Roman" w:eastAsia="Times New Roman" w:hAnsi="Times New Roman"/>
+          <w:rtl w:val="0"/>
+        </w:rPr>
+        <w:t xml:space="preserve">feature engineering packages</w:t>
+      </w:r>
+      <w:r>
+        <w:rPr>
+          <w:rFonts w:ascii="Times New Roman" w:cs="Times New Roman" w:eastAsia="Times New Roman" w:hAnsi="Times New Roman"/>
+          <w:b w:val="0"/>
+          <w:i w:val="0"/>
+          <w:smallCaps w:val="0"/>
+          <w:strike w:val="0"/>
+          <w:color w:val="000000"/>
+          <w:sz w:val="24"/>
+          <w:szCs w:val="24"/>
+          <w:u w:val="none"/>
+          <w:shd w:fill="auto" w:val="clear"/>
+          <w:vertAlign w:val="baseline"/>
+          <w:rtl w:val="0"/>
+        </w:rPr>
+        <w:t xml:space="preserve"> (e.g.</w:t>
+      </w:r>
+      <w:r>
+        <w:rPr>
+          <w:rFonts w:ascii="Times New Roman" w:cs="Times New Roman" w:eastAsia="Times New Roman" w:hAnsi="Times New Roman"/>
+          <w:rtl w:val="0"/>
+        </w:rPr>
+        <w:t xml:space="preserve"> </w:t>
+      </w:r>
+      <w:r>
+        <w:rPr>
+          <w:rFonts w:ascii="Times New Roman" w:cs="Times New Roman" w:eastAsia="Times New Roman" w:hAnsi="Times New Roman"/>
+          <w:i w:val="1"/>
+          <w:rtl w:val="0"/>
+        </w:rPr>
+        <w:t xml:space="preserve">TPOT, featurewiz, featuretools, etc.</w:t>
+      </w:r>
+      <w:r>
+        <w:rPr>
+          <w:rFonts w:ascii="Times New Roman" w:cs="Times New Roman" w:eastAsia="Times New Roman" w:hAnsi="Times New Roman"/>
+          <w:b w:val="0"/>
+          <w:i w:val="0"/>
+          <w:smallCaps w:val="0"/>
+          <w:strike w:val="0"/>
+          <w:color w:val="000000"/>
+          <w:sz w:val="24"/>
+          <w:szCs w:val="24"/>
+          <w:u w:val="none"/>
+          <w:shd w:fill="auto" w:val="clear"/>
+          <w:vertAlign w:val="baseline"/>
+          <w:rtl w:val="0"/>
+        </w:rPr>
+        <w:t xml:space="preserve">) </w:t>
+      </w:r>
+      <w:r>
+        <w:rPr>
+          <w:rFonts w:ascii="Times New Roman" w:cs="Times New Roman" w:eastAsia="Times New Roman" w:hAnsi="Times New Roman"/>
+          <w:rtl w:val="0"/>
+        </w:rPr>
+        <w:t xml:space="preserve">to</w:t>
+      </w:r>
+      <w:r>
+        <w:rPr>
+          <w:rFonts w:ascii="Times New Roman" w:cs="Times New Roman" w:eastAsia="Times New Roman" w:hAnsi="Times New Roman"/>
+          <w:b w:val="0"/>
+          <w:i w:val="0"/>
+          <w:smallCaps w:val="0"/>
+          <w:strike w:val="0"/>
+          <w:color w:val="000000"/>
+          <w:sz w:val="24"/>
+          <w:szCs w:val="24"/>
+          <w:u w:val="none"/>
+          <w:shd w:fill="auto" w:val="clear"/>
+          <w:vertAlign w:val="baseline"/>
+          <w:rtl w:val="0"/>
+        </w:rPr>
+        <w:t xml:space="preserve"> </w:t>
+      </w:r>
+      <w:r>
+        <w:rPr>
+          <w:rFonts w:ascii="Times New Roman" w:cs="Times New Roman" w:eastAsia="Times New Roman" w:hAnsi="Times New Roman"/>
+          <w:rtl w:val="0"/>
+        </w:rPr>
+        <w:t xml:space="preserve">create</w:t>
+      </w:r>
+      <w:r>
+        <w:rPr>
+          <w:rFonts w:ascii="Times New Roman" w:cs="Times New Roman" w:eastAsia="Times New Roman" w:hAnsi="Times New Roman"/>
+          <w:b w:val="0"/>
+          <w:i w:val="0"/>
+          <w:smallCaps w:val="0"/>
+          <w:strike w:val="0"/>
+          <w:color w:val="000000"/>
+          <w:sz w:val="24"/>
+          <w:szCs w:val="24"/>
+          <w:u w:val="none"/>
+          <w:shd w:fill="auto" w:val="clear"/>
+          <w:vertAlign w:val="baseline"/>
+          <w:rtl w:val="0"/>
+        </w:rPr>
+        <w:t xml:space="preserve"> different (sub)sets of</w:t>
+      </w:r>
+      <w:r>
+        <w:rPr>
+          <w:rFonts w:ascii="Times New Roman" w:cs="Times New Roman" w:eastAsia="Times New Roman" w:hAnsi="Times New Roman"/>
+          <w:rtl w:val="0"/>
+        </w:rPr>
+        <w:t xml:space="preserve"> </w:t>
+      </w:r>
+      <w:r>
+        <w:rPr>
+          <w:rFonts w:ascii="Times New Roman" w:cs="Times New Roman" w:eastAsia="Times New Roman" w:hAnsi="Times New Roman"/>
+          <w:b w:val="0"/>
+          <w:i w:val="0"/>
+          <w:smallCaps w:val="0"/>
+          <w:strike w:val="0"/>
+          <w:color w:val="000000"/>
+          <w:sz w:val="24"/>
+          <w:szCs w:val="24"/>
+          <w:u w:val="none"/>
+          <w:shd w:fill="auto" w:val="clear"/>
+          <w:vertAlign w:val="baseline"/>
+          <w:rtl w:val="0"/>
+        </w:rPr>
+        <w:t xml:space="preserve">features for modeling. </w:t>
+      </w:r>
+    </w:p>
+    <w:p>
+      <w:pPr>
+        <w:keepNext w:val="0"/>
+        <w:keepLines w:val="0"/>
+        <w:pageBreakBefore w:val="0"/>
+        <w:widowControl w:val="1"/>
+        <w:numPr>
+          <w:ilvl w:val="2"/>
+          <w:numId w:val="1"/>
+        </w:numPr>
+        <w:pBdr>
+          <w:top w:space="0" w:sz="0" w:val="nil"/>
+          <w:left w:space="0" w:sz="0" w:val="nil"/>
+          <w:bottom w:space="0" w:sz="0" w:val="nil"/>
+          <w:right w:space="0" w:sz="0" w:val="nil"/>
+          <w:between w:space="0" w:sz="0" w:val="nil"/>
+        </w:pBdr>
+        <w:shd w:fill="auto" w:val="clear"/>
+        <w:spacing w:after="0" w:before="0" w:line="276" w:lineRule="auto"/>
+        <w:ind w:left="2160" w:right="0" w:hanging="360"/>
+        <w:jc w:val="left"/>
+        <w:rPr>
+          <w:rFonts w:ascii="Times New Roman" w:cs="Times New Roman" w:eastAsia="Times New Roman" w:hAnsi="Times New Roman"/>
+          <w:b w:val="1"/>
+          <w:i w:val="0"/>
+          <w:smallCaps w:val="0"/>
+          <w:strike w:val="0"/>
+          <w:color w:val="000000"/>
+          <w:sz w:val="24"/>
+          <w:szCs w:val="24"/>
+          <w:shd w:fill="auto" w:val="clear"/>
+          <w:vertAlign w:val="baseline"/>
+        </w:rPr>
+      </w:pPr>
+      <w:r>
+        <w:rPr>
+          <w:rFonts w:ascii="Times New Roman" w:cs="Times New Roman" w:eastAsia="Times New Roman" w:hAnsi="Times New Roman"/>
+          <w:b w:val="0"/>
+          <w:i w:val="0"/>
+          <w:smallCaps w:val="0"/>
+          <w:strike w:val="0"/>
+          <w:color w:val="000000"/>
+          <w:sz w:val="24"/>
+          <w:szCs w:val="24"/>
+          <w:u w:val="none"/>
+          <w:shd w:fill="auto" w:val="clear"/>
+          <w:vertAlign w:val="baseline"/>
+          <w:rtl w:val="0"/>
+        </w:rPr>
+        <w:t xml:space="preserve">Features can be the pre-select set of 20 features </w:t>
+      </w:r>
+      <w:r>
+        <w:rPr>
+          <w:rFonts w:ascii="Times New Roman" w:cs="Times New Roman" w:eastAsia="Times New Roman" w:hAnsi="Times New Roman"/>
+          <w:rtl w:val="0"/>
+        </w:rPr>
+        <w:t xml:space="preserve">or</w:t>
+      </w:r>
+      <w:r>
+        <w:rPr>
+          <w:rFonts w:ascii="Times New Roman" w:cs="Times New Roman" w:eastAsia="Times New Roman" w:hAnsi="Times New Roman"/>
+          <w:b w:val="0"/>
+          <w:i w:val="0"/>
+          <w:smallCaps w:val="0"/>
+          <w:strike w:val="0"/>
+          <w:color w:val="000000"/>
+          <w:sz w:val="24"/>
+          <w:szCs w:val="24"/>
+          <w:u w:val="none"/>
+          <w:shd w:fill="auto" w:val="clear"/>
+          <w:vertAlign w:val="baseline"/>
+          <w:rtl w:val="0"/>
+        </w:rPr>
+        <w:t xml:space="preserve"> </w:t>
+      </w:r>
+      <w:r>
+        <w:rPr>
+          <w:rFonts w:ascii="Times New Roman" w:cs="Times New Roman" w:eastAsia="Times New Roman" w:hAnsi="Times New Roman"/>
+          <w:rtl w:val="0"/>
+        </w:rPr>
+        <w:t xml:space="preserve">the ~</w:t>
+      </w:r>
+      <w:r>
+        <w:rPr>
+          <w:rFonts w:ascii="Times New Roman" w:cs="Times New Roman" w:eastAsia="Times New Roman" w:hAnsi="Times New Roman"/>
+          <w:b w:val="0"/>
+          <w:i w:val="0"/>
+          <w:smallCaps w:val="0"/>
+          <w:strike w:val="0"/>
+          <w:color w:val="000000"/>
+          <w:sz w:val="24"/>
+          <w:szCs w:val="24"/>
+          <w:u w:val="none"/>
+          <w:shd w:fill="auto" w:val="clear"/>
+          <w:vertAlign w:val="baseline"/>
+          <w:rtl w:val="0"/>
+        </w:rPr>
+        <w:t xml:space="preserve">27</w:t>
+      </w:r>
+      <w:r>
+        <w:rPr>
+          <w:rFonts w:ascii="Times New Roman" w:cs="Times New Roman" w:eastAsia="Times New Roman" w:hAnsi="Times New Roman"/>
+          <w:rtl w:val="0"/>
+        </w:rPr>
+        <w:t xml:space="preserve">5</w:t>
+      </w:r>
+      <w:r>
+        <w:rPr>
+          <w:rFonts w:ascii="Times New Roman" w:cs="Times New Roman" w:eastAsia="Times New Roman" w:hAnsi="Times New Roman"/>
+          <w:b w:val="0"/>
+          <w:i w:val="0"/>
+          <w:smallCaps w:val="0"/>
+          <w:strike w:val="0"/>
+          <w:color w:val="000000"/>
+          <w:sz w:val="24"/>
+          <w:szCs w:val="24"/>
+          <w:u w:val="none"/>
+          <w:shd w:fill="auto" w:val="clear"/>
+          <w:vertAlign w:val="baseline"/>
+          <w:rtl w:val="0"/>
+        </w:rPr>
+        <w:t xml:space="preserve"> features</w:t>
+      </w:r>
+      <w:r>
+        <w:rPr>
+          <w:rFonts w:ascii="Times New Roman" w:cs="Times New Roman" w:eastAsia="Times New Roman" w:hAnsi="Times New Roman"/>
+          <w:rtl w:val="0"/>
+        </w:rPr>
+        <w:t xml:space="preserve"> from the whole datasets</w:t>
+      </w:r>
+      <w:r>
+        <w:rPr>
+          <w:rtl w:val="0"/>
+        </w:rPr>
+      </w:r>
+    </w:p>
+    <w:p>
+      <w:pPr>
+        <w:keepNext w:val="0"/>
+        <w:keepLines w:val="0"/>
+        <w:pageBreakBefore w:val="0"/>
+        <w:widowControl w:val="1"/>
+        <w:numPr>
+          <w:ilvl w:val="1"/>
+          <w:numId w:val="1"/>
+        </w:numPr>
+        <w:pBdr>
+          <w:top w:space="0" w:sz="0" w:val="nil"/>
+          <w:left w:space="0" w:sz="0" w:val="nil"/>
+          <w:bottom w:space="0" w:sz="0" w:val="nil"/>
+          <w:right w:space="0" w:sz="0" w:val="nil"/>
+          <w:between w:space="0" w:sz="0" w:val="nil"/>
+        </w:pBdr>
+        <w:shd w:fill="auto" w:val="clear"/>
+        <w:spacing w:after="0" w:before="0" w:line="276" w:lineRule="auto"/>
+        <w:ind w:left="1440" w:right="0" w:hanging="360"/>
+        <w:jc w:val="left"/>
+        <w:rPr>
+          <w:rFonts w:ascii="Times New Roman" w:cs="Times New Roman" w:eastAsia="Times New Roman" w:hAnsi="Times New Roman"/>
+          <w:b w:val="1"/>
+        </w:rPr>
+      </w:pPr>
+      <w:r>
+        <w:rPr>
+          <w:rFonts w:ascii="Times New Roman" w:cs="Times New Roman" w:eastAsia="Times New Roman" w:hAnsi="Times New Roman"/>
+          <w:b w:val="1"/>
+          <w:rtl w:val="0"/>
+        </w:rPr>
+        <w:t xml:space="preserve">Advanced modeling</w:t>
+      </w:r>
+      <w:r>
+        <w:rPr>
+          <w:rtl w:val="0"/>
+        </w:rPr>
+      </w:r>
+    </w:p>
+    <w:p>
+      <w:pPr>
+        <w:keepNext w:val="0"/>
+        <w:keepLines w:val="0"/>
+        <w:pageBreakBefore w:val="0"/>
+        <w:widowControl w:val="1"/>
+        <w:numPr>
+          <w:ilvl w:val="2"/>
+          <w:numId w:val="1"/>
+        </w:numPr>
+        <w:pBdr>
+          <w:top w:space="0" w:sz="0" w:val="nil"/>
+          <w:left w:space="0" w:sz="0" w:val="nil"/>
+          <w:bottom w:space="0" w:sz="0" w:val="nil"/>
+          <w:right w:space="0" w:sz="0" w:val="nil"/>
+          <w:between w:space="0" w:sz="0" w:val="nil"/>
+        </w:pBdr>
+        <w:shd w:fill="auto" w:val="clear"/>
+        <w:spacing w:after="0" w:before="0" w:line="276" w:lineRule="auto"/>
+        <w:ind w:left="2160" w:right="0" w:hanging="360"/>
+        <w:jc w:val="left"/>
+        <w:rPr>
+          <w:rFonts w:ascii="Times New Roman" w:cs="Times New Roman" w:eastAsia="Times New Roman" w:hAnsi="Times New Roman"/>
+          <w:b w:val="1"/>
+        </w:rPr>
+      </w:pPr>
+      <w:r>
+        <w:rPr>
+          <w:rFonts w:ascii="Times New Roman" w:cs="Times New Roman" w:eastAsia="Times New Roman" w:hAnsi="Times New Roman"/>
+          <w:rtl w:val="0"/>
+        </w:rPr>
+        <w:t xml:space="preserve">Using different sets of features and synthetic data generator to construct new models</w:t>
+      </w:r>
+    </w:p>
+    <w:p>
+      <w:pPr>
+        <w:keepNext w:val="0"/>
+        <w:keepLines w:val="0"/>
+        <w:pageBreakBefore w:val="0"/>
+        <w:widowControl w:val="1"/>
+        <w:numPr>
+          <w:ilvl w:val="2"/>
+          <w:numId w:val="1"/>
+        </w:numPr>
+        <w:pBdr>
+          <w:top w:space="0" w:sz="0" w:val="nil"/>
+          <w:left w:space="0" w:sz="0" w:val="nil"/>
+          <w:bottom w:space="0" w:sz="0" w:val="nil"/>
+          <w:right w:space="0" w:sz="0" w:val="nil"/>
+          <w:between w:space="0" w:sz="0" w:val="nil"/>
+        </w:pBdr>
+        <w:shd w:fill="auto" w:val="clear"/>
+        <w:spacing w:after="0" w:before="0" w:line="276" w:lineRule="auto"/>
+        <w:ind w:left="2160" w:right="0" w:hanging="360"/>
+        <w:jc w:val="left"/>
+        <w:rPr>
+          <w:rFonts w:ascii="Times New Roman" w:cs="Times New Roman" w:eastAsia="Times New Roman" w:hAnsi="Times New Roman"/>
+          <w:b w:val="1"/>
+        </w:rPr>
+      </w:pPr>
+      <w:r>
+        <w:rPr>
+          <w:rFonts w:ascii="Times New Roman" w:cs="Times New Roman" w:eastAsia="Times New Roman" w:hAnsi="Times New Roman"/>
+          <w:rtl w:val="0"/>
+        </w:rPr>
+        <w:t xml:space="preserve">Run the newly constructed datasets with CNN, Transformer, and other Deep Neural Networks to improve the results.</w:t>
+      </w:r>
+    </w:p>
+    <w:p>
+      <w:pPr>
+        <w:keepNext w:val="0"/>
+        <w:keepLines w:val="0"/>
+        <w:pageBreakBefore w:val="0"/>
+        <w:widowControl w:val="1"/>
+        <w:pBdr>
+          <w:top w:space="0" w:sz="0" w:val="nil"/>
+          <w:left w:space="0" w:sz="0" w:val="nil"/>
+          <w:bottom w:space="0" w:sz="0" w:val="nil"/>
+          <w:right w:space="0" w:sz="0" w:val="nil"/>
+          <w:between w:space="0" w:sz="0" w:val="nil"/>
+        </w:pBdr>
+        <w:shd w:fill="auto" w:val="clear"/>
+        <w:spacing w:after="0" w:before="0" w:line="276" w:lineRule="auto"/>
+        <w:ind w:left="2160" w:right="0" w:firstLine="0"/>
+        <w:jc w:val="left"/>
+        <w:rPr>
+          <w:rFonts w:ascii="Times New Roman" w:cs="Times New Roman" w:eastAsia="Times New Roman" w:hAnsi="Times New Roman"/>
+        </w:rPr>
+      </w:pPr>
       <w:r>
         <w:rPr>
           <w:rtl w:val="0"/>
@@ -2928,50 +4012,19 @@
       <w:r>
         <w:rPr>
           <w:rFonts w:ascii="Times New Roman" w:cs="Times New Roman" w:eastAsia="Times New Roman" w:hAnsi="Times New Roman"/>
-          <w:rtl w:val="0"/>
-        </w:rPr>
-        <w:t xml:space="preserve">W</w:t>
-      </w:r>
-      <w:r>
-        <w:rPr>
-          <w:rFonts w:ascii="Times New Roman" w:cs="Times New Roman" w:eastAsia="Times New Roman" w:hAnsi="Times New Roman"/>
-          <w:b w:val="0"/>
-          <w:i w:val="0"/>
-          <w:smallCaps w:val="0"/>
-          <w:strike w:val="0"/>
-          <w:color w:val="000000"/>
-          <w:sz w:val="24"/>
-          <w:szCs w:val="24"/>
-          <w:u w:val="none"/>
-          <w:shd w:fill="auto" w:val="clear"/>
-          <w:vertAlign w:val="baseline"/>
-          <w:rtl w:val="0"/>
-        </w:rPr>
-        <w:t xml:space="preserve">e are looking to try out at least three classification models to see which one(s) performs the best. From simple to complex, we will include logistic regression (traditional statistics method), Multi-Layer Perceptron (MLP, shallow neural network), and Fully Connected Neural Network (FNN) in this project. Other classification models can be also considered includ</w:t>
-      </w:r>
-      <w:r>
-        <w:rPr>
-          <w:rFonts w:ascii="Times New Roman" w:cs="Times New Roman" w:eastAsia="Times New Roman" w:hAnsi="Times New Roman"/>
-          <w:rtl w:val="0"/>
-        </w:rPr>
-        <w:t xml:space="preserve">ing</w:t>
-      </w:r>
-      <w:r>
-        <w:rPr>
-          <w:rFonts w:ascii="Times New Roman" w:cs="Times New Roman" w:eastAsia="Times New Roman" w:hAnsi="Times New Roman"/>
-          <w:b w:val="0"/>
-          <w:i w:val="0"/>
-          <w:smallCaps w:val="0"/>
-          <w:strike w:val="0"/>
-          <w:color w:val="000000"/>
-          <w:sz w:val="24"/>
-          <w:szCs w:val="24"/>
-          <w:u w:val="none"/>
-          <w:shd w:fill="auto" w:val="clear"/>
-          <w:vertAlign w:val="baseline"/>
-          <w:rtl w:val="0"/>
-        </w:rPr>
-        <w:t xml:space="preserve"> decision tree, random forest, SVM, and KNN. As for the performance index, we will look at accuracy and f1 score jointly as the target variable is not imbalanced.</w:t>
+          <w:b w:val="0"/>
+          <w:i w:val="0"/>
+          <w:smallCaps w:val="0"/>
+          <w:strike w:val="0"/>
+          <w:color w:val="000000"/>
+          <w:sz w:val="24"/>
+          <w:szCs w:val="24"/>
+          <w:u w:val="none"/>
+          <w:shd w:fill="auto" w:val="clear"/>
+          <w:vertAlign w:val="baseline"/>
+          <w:rtl w:val="0"/>
+        </w:rPr>
+        <w:t xml:space="preserve">As for the performance index, we will look at accuracy and f1 score jointly as the target variable is not imbalanced.</w:t>
       </w:r>
       <w:r>
         <w:rPr>
@@ -3519,19 +4572,14 @@
             <w:r>
               <w:rPr>
                 <w:rFonts w:ascii="Times New Roman" w:cs="Times New Roman" w:eastAsia="Times New Roman" w:hAnsi="Times New Roman"/>
-                <w:b w:val="0"/>
-                <w:i w:val="0"/>
-                <w:smallCaps w:val="0"/>
-                <w:strike w:val="0"/>
-                <w:color w:val="000000"/>
-                <w:sz w:val="24"/>
-                <w:szCs w:val="24"/>
-                <w:u w:val="none"/>
-                <w:shd w:fill="auto" w:val="clear"/>
-                <w:vertAlign w:val="baseline"/>
                 <w:rtl w:val="0"/>
               </w:rPr>
-              <w:t xml:space="preserve">Feature selection &amp; Logistic regression</w:t>
+              <w:t xml:space="preserve">Set up the meeting mechanism, develop modular functions and code pipelines for data preprocessing and baseline models</w:t>
+            </w:r>
+            <w:r>
+              <w:rPr>
+                <w:rtl w:val="0"/>
+              </w:rPr>
             </w:r>
           </w:p>
         </w:tc>
@@ -3629,19 +4677,14 @@
             <w:r>
               <w:rPr>
                 <w:rFonts w:ascii="Times New Roman" w:cs="Times New Roman" w:eastAsia="Times New Roman" w:hAnsi="Times New Roman"/>
-                <w:b w:val="0"/>
-                <w:i w:val="0"/>
-                <w:smallCaps w:val="0"/>
-                <w:strike w:val="0"/>
-                <w:color w:val="000000"/>
-                <w:sz w:val="24"/>
-                <w:szCs w:val="24"/>
-                <w:u w:val="none"/>
-                <w:shd w:fill="auto" w:val="clear"/>
-                <w:vertAlign w:val="baseline"/>
                 <w:rtl w:val="0"/>
               </w:rPr>
-              <w:t xml:space="preserve">MLP</w:t>
+              <w:t xml:space="preserve">Conduct literature review</w:t>
+            </w:r>
+            <w:r>
+              <w:rPr>
+                <w:rtl w:val="0"/>
+              </w:rPr>
             </w:r>
           </w:p>
         </w:tc>
@@ -3739,19 +4782,14 @@
             <w:r>
               <w:rPr>
                 <w:rFonts w:ascii="Times New Roman" w:cs="Times New Roman" w:eastAsia="Times New Roman" w:hAnsi="Times New Roman"/>
-                <w:b w:val="0"/>
-                <w:i w:val="0"/>
-                <w:smallCaps w:val="0"/>
-                <w:strike w:val="0"/>
-                <w:color w:val="000000"/>
-                <w:sz w:val="24"/>
-                <w:szCs w:val="24"/>
-                <w:u w:val="none"/>
-                <w:shd w:fill="auto" w:val="clear"/>
-                <w:vertAlign w:val="baseline"/>
                 <w:rtl w:val="0"/>
               </w:rPr>
-              <w:t xml:space="preserve">FNN</w:t>
+              <w:t xml:space="preserve">Feature selection/feature engineering </w:t>
+            </w:r>
+            <w:r>
+              <w:rPr>
+                <w:rtl w:val="0"/>
+              </w:rPr>
             </w:r>
           </w:p>
         </w:tc>
@@ -3810,6 +4848,111 @@
                 <w:rtl w:val="0"/>
               </w:rPr>
               <w:t xml:space="preserve">2/27</w:t>
+            </w:r>
+          </w:p>
+        </w:tc>
+        <w:tc>
+          <w:tcPr/>
+          <w:p>
+            <w:pPr>
+              <w:keepNext w:val="0"/>
+              <w:keepLines w:val="0"/>
+              <w:pageBreakBefore w:val="0"/>
+              <w:widowControl w:val="1"/>
+              <w:pBdr>
+                <w:top w:space="0" w:sz="0" w:val="nil"/>
+                <w:left w:space="0" w:sz="0" w:val="nil"/>
+                <w:bottom w:space="0" w:sz="0" w:val="nil"/>
+                <w:right w:space="0" w:sz="0" w:val="nil"/>
+                <w:between w:space="0" w:sz="0" w:val="nil"/>
+              </w:pBdr>
+              <w:shd w:fill="auto" w:val="clear"/>
+              <w:spacing w:after="0" w:before="0" w:line="276" w:lineRule="auto"/>
+              <w:ind w:left="0" w:right="0" w:firstLine="0"/>
+              <w:jc w:val="left"/>
+              <w:rPr>
+                <w:rFonts w:ascii="Times New Roman" w:cs="Times New Roman" w:eastAsia="Times New Roman" w:hAnsi="Times New Roman"/>
+                <w:b w:val="0"/>
+                <w:i w:val="0"/>
+                <w:smallCaps w:val="0"/>
+                <w:strike w:val="0"/>
+                <w:color w:val="000000"/>
+                <w:sz w:val="24"/>
+                <w:szCs w:val="24"/>
+                <w:u w:val="none"/>
+                <w:shd w:fill="auto" w:val="clear"/>
+                <w:vertAlign w:val="baseline"/>
+              </w:rPr>
+            </w:pPr>
+            <w:r>
+              <w:rPr>
+                <w:rFonts w:ascii="Times New Roman" w:cs="Times New Roman" w:eastAsia="Times New Roman" w:hAnsi="Times New Roman"/>
+                <w:rtl w:val="0"/>
+              </w:rPr>
+              <w:t xml:space="preserve">Model improvement with CNN, Transformer, Deep Neural Networks</w:t>
+            </w:r>
+            <w:r>
+              <w:rPr>
+                <w:rtl w:val="0"/>
+              </w:rPr>
+            </w:r>
+          </w:p>
+        </w:tc>
+      </w:tr>
+      <w:tr>
+        <w:trPr>
+          <w:cantSplit w:val="0"/>
+          <w:tblHeader w:val="0"/>
+        </w:trPr>
+        <w:tc>
+          <w:tcPr/>
+          <w:p>
+            <w:pPr>
+              <w:keepNext w:val="0"/>
+              <w:keepLines w:val="0"/>
+              <w:pageBreakBefore w:val="0"/>
+              <w:widowControl w:val="1"/>
+              <w:pBdr>
+                <w:top w:space="0" w:sz="0" w:val="nil"/>
+                <w:left w:space="0" w:sz="0" w:val="nil"/>
+                <w:bottom w:space="0" w:sz="0" w:val="nil"/>
+                <w:right w:space="0" w:sz="0" w:val="nil"/>
+                <w:between w:space="0" w:sz="0" w:val="nil"/>
+              </w:pBdr>
+              <w:shd w:fill="auto" w:val="clear"/>
+              <w:spacing w:after="0" w:before="0" w:line="276" w:lineRule="auto"/>
+              <w:ind w:left="0" w:right="0" w:firstLine="0"/>
+              <w:jc w:val="left"/>
+              <w:rPr>
+                <w:rFonts w:ascii="Times New Roman" w:cs="Times New Roman" w:eastAsia="Times New Roman" w:hAnsi="Times New Roman"/>
+                <w:b w:val="0"/>
+                <w:i w:val="0"/>
+                <w:smallCaps w:val="0"/>
+                <w:strike w:val="0"/>
+                <w:color w:val="000000"/>
+                <w:sz w:val="24"/>
+                <w:szCs w:val="24"/>
+                <w:u w:val="none"/>
+                <w:shd w:fill="auto" w:val="clear"/>
+                <w:vertAlign w:val="baseline"/>
+              </w:rPr>
+            </w:pPr>
+            <w:r>
+              <w:rPr>
+                <w:rFonts w:ascii="Times New Roman" w:cs="Times New Roman" w:eastAsia="Times New Roman" w:hAnsi="Times New Roman"/>
+                <w:b w:val="0"/>
+                <w:i w:val="0"/>
+                <w:smallCaps w:val="0"/>
+                <w:strike w:val="0"/>
+                <w:color w:val="000000"/>
+                <w:sz w:val="24"/>
+                <w:szCs w:val="24"/>
+                <w:u w:val="none"/>
+                <w:shd w:fill="auto" w:val="clear"/>
+                <w:vertAlign w:val="baseline"/>
+                <w:rtl w:val="0"/>
+              </w:rPr>
+              <w:t xml:space="preserve">3/5 </w:t>
             </w:r>
           </w:p>
         </w:tc>
@@ -3919,116 +5062,6 @@
                 <w:vertAlign w:val="baseline"/>
                 <w:rtl w:val="0"/>
               </w:rPr>
-              <w:t xml:space="preserve">3/5 </w:t>
-            </w:r>
-          </w:p>
-        </w:tc>
-        <w:tc>
-          <w:tcPr/>
-          <w:p>
-            <w:pPr>
-              <w:keepNext w:val="0"/>
-              <w:keepLines w:val="0"/>
-              <w:pageBreakBefore w:val="0"/>
-              <w:widowControl w:val="1"/>
-              <w:pBdr>
-                <w:top w:space="0" w:sz="0" w:val="nil"/>
-                <w:left w:space="0" w:sz="0" w:val="nil"/>
-                <w:bottom w:space="0" w:sz="0" w:val="nil"/>
-                <w:right w:space="0" w:sz="0" w:val="nil"/>
-                <w:between w:space="0" w:sz="0" w:val="nil"/>
-              </w:pBdr>
-              <w:shd w:fill="auto" w:val="clear"/>
-              <w:spacing w:after="0" w:before="0" w:line="276" w:lineRule="auto"/>
-              <w:ind w:left="0" w:right="0" w:firstLine="0"/>
-              <w:jc w:val="left"/>
-              <w:rPr>
-                <w:rFonts w:ascii="Times New Roman" w:cs="Times New Roman" w:eastAsia="Times New Roman" w:hAnsi="Times New Roman"/>
-                <w:b w:val="0"/>
-                <w:i w:val="0"/>
-                <w:smallCaps w:val="0"/>
-                <w:strike w:val="0"/>
-                <w:color w:val="000000"/>
-                <w:sz w:val="24"/>
-                <w:szCs w:val="24"/>
-                <w:u w:val="none"/>
-                <w:shd w:fill="auto" w:val="clear"/>
-                <w:vertAlign w:val="baseline"/>
-              </w:rPr>
-            </w:pPr>
-            <w:r>
-              <w:rPr>
-                <w:rFonts w:ascii="Times New Roman" w:cs="Times New Roman" w:eastAsia="Times New Roman" w:hAnsi="Times New Roman"/>
-                <w:b w:val="0"/>
-                <w:i w:val="0"/>
-                <w:smallCaps w:val="0"/>
-                <w:strike w:val="0"/>
-                <w:color w:val="000000"/>
-                <w:sz w:val="24"/>
-                <w:szCs w:val="24"/>
-                <w:u w:val="none"/>
-                <w:shd w:fill="auto" w:val="clear"/>
-                <w:vertAlign w:val="baseline"/>
-                <w:rtl w:val="0"/>
-              </w:rPr>
-              <w:t xml:space="preserve">Discuss the preliminary results</w:t>
-            </w:r>
-          </w:p>
-        </w:tc>
-      </w:tr>
-      <w:tr>
-        <w:trPr>
-          <w:cantSplit w:val="0"/>
-          <w:tblHeader w:val="0"/>
-        </w:trPr>
-        <w:tc>
-          <w:tcPr/>
-          <w:p>
-            <w:pPr>
-              <w:keepNext w:val="0"/>
-              <w:keepLines w:val="0"/>
-              <w:pageBreakBefore w:val="0"/>
-              <w:widowControl w:val="1"/>
-              <w:pBdr>
-                <w:top w:space="0" w:sz="0" w:val="nil"/>
-                <w:left w:space="0" w:sz="0" w:val="nil"/>
-                <w:bottom w:space="0" w:sz="0" w:val="nil"/>
-                <w:right w:space="0" w:sz="0" w:val="nil"/>
-                <w:between w:space="0" w:sz="0" w:val="nil"/>
-              </w:pBdr>
-              <w:shd w:fill="auto" w:val="clear"/>
-              <w:spacing w:after="0" w:before="0" w:line="276" w:lineRule="auto"/>
-              <w:ind w:left="0" w:right="0" w:firstLine="0"/>
-              <w:jc w:val="left"/>
-              <w:rPr>
-                <w:rFonts w:ascii="Times New Roman" w:cs="Times New Roman" w:eastAsia="Times New Roman" w:hAnsi="Times New Roman"/>
-                <w:b w:val="0"/>
-                <w:i w:val="0"/>
-                <w:smallCaps w:val="0"/>
-                <w:strike w:val="0"/>
-                <w:color w:val="000000"/>
-                <w:sz w:val="24"/>
-                <w:szCs w:val="24"/>
-                <w:u w:val="none"/>
-                <w:shd w:fill="auto" w:val="clear"/>
-                <w:vertAlign w:val="baseline"/>
-              </w:rPr>
-            </w:pPr>
-            <w:r>
-              <w:rPr>
-                <w:rFonts w:ascii="Times New Roman" w:cs="Times New Roman" w:eastAsia="Times New Roman" w:hAnsi="Times New Roman"/>
-                <w:b w:val="0"/>
-                <w:i w:val="0"/>
-                <w:smallCaps w:val="0"/>
-                <w:strike w:val="0"/>
-                <w:color w:val="000000"/>
-                <w:sz w:val="24"/>
-                <w:szCs w:val="24"/>
-                <w:u w:val="none"/>
-                <w:shd w:fill="auto" w:val="clear"/>
-                <w:vertAlign w:val="baseline"/>
-                <w:rtl w:val="0"/>
-              </w:rPr>
               <w:t xml:space="preserve">3/12</w:t>
             </w:r>
           </w:p>
@@ -4301,7 +5334,7 @@
                 <w:vertAlign w:val="baseline"/>
                 <w:rtl w:val="0"/>
               </w:rPr>
-              <w:t xml:space="preserve">Improve model based on feedback</w:t>
+              <w:t xml:space="preserve">Improve model and the work based on feedback</w:t>
             </w:r>
           </w:p>
         </w:tc>
@@ -4399,19 +5432,26 @@
             <w:r>
               <w:rPr>
                 <w:rFonts w:ascii="Times New Roman" w:cs="Times New Roman" w:eastAsia="Times New Roman" w:hAnsi="Times New Roman"/>
-                <w:b w:val="0"/>
-                <w:i w:val="0"/>
-                <w:smallCaps w:val="0"/>
-                <w:strike w:val="0"/>
-                <w:color w:val="000000"/>
-                <w:sz w:val="24"/>
-                <w:szCs w:val="24"/>
-                <w:u w:val="none"/>
-                <w:shd w:fill="auto" w:val="clear"/>
-                <w:vertAlign w:val="baseline"/>
                 <w:rtl w:val="0"/>
               </w:rPr>
-              <w:t xml:space="preserve">Set up GUI for visualization</w:t>
+              <w:t xml:space="preserve">Build </w:t>
+            </w:r>
+            <w:r>
+              <w:rPr>
+                <w:rFonts w:ascii="Times New Roman" w:cs="Times New Roman" w:eastAsia="Times New Roman" w:hAnsi="Times New Roman"/>
+                <w:b w:val="0"/>
+                <w:i w:val="0"/>
+                <w:smallCaps w:val="0"/>
+                <w:strike w:val="0"/>
+                <w:color w:val="000000"/>
+                <w:sz w:val="24"/>
+                <w:szCs w:val="24"/>
+                <w:u w:val="none"/>
+                <w:shd w:fill="auto" w:val="clear"/>
+                <w:vertAlign w:val="baseline"/>
+                <w:rtl w:val="0"/>
+              </w:rPr>
+              <w:t xml:space="preserve">UI/Dashboard for visualization / demo</w:t>
             </w:r>
           </w:p>
         </w:tc>
@@ -4619,19 +5659,50 @@
             <w:r>
               <w:rPr>
                 <w:rFonts w:ascii="Times New Roman" w:cs="Times New Roman" w:eastAsia="Times New Roman" w:hAnsi="Times New Roman"/>
-                <w:b w:val="0"/>
-                <w:i w:val="0"/>
-                <w:smallCaps w:val="0"/>
-                <w:strike w:val="0"/>
-                <w:color w:val="000000"/>
-                <w:sz w:val="24"/>
-                <w:szCs w:val="24"/>
-                <w:u w:val="none"/>
-                <w:shd w:fill="auto" w:val="clear"/>
-                <w:vertAlign w:val="baseline"/>
                 <w:rtl w:val="0"/>
               </w:rPr>
-              <w:t xml:space="preserve">Wrap up paper and prepare for presentation</w:t>
+              <w:t xml:space="preserve">Complete the </w:t>
+            </w:r>
+            <w:r>
+              <w:rPr>
+                <w:rFonts w:ascii="Times New Roman" w:cs="Times New Roman" w:eastAsia="Times New Roman" w:hAnsi="Times New Roman"/>
+                <w:b w:val="0"/>
+                <w:i w:val="0"/>
+                <w:smallCaps w:val="0"/>
+                <w:strike w:val="0"/>
+                <w:color w:val="000000"/>
+                <w:sz w:val="24"/>
+                <w:szCs w:val="24"/>
+                <w:u w:val="none"/>
+                <w:shd w:fill="auto" w:val="clear"/>
+                <w:vertAlign w:val="baseline"/>
+                <w:rtl w:val="0"/>
+              </w:rPr>
+              <w:t xml:space="preserve">paper and </w:t>
+            </w:r>
+            <w:r>
+              <w:rPr>
+                <w:rFonts w:ascii="Times New Roman" w:cs="Times New Roman" w:eastAsia="Times New Roman" w:hAnsi="Times New Roman"/>
+                <w:rtl w:val="0"/>
+              </w:rPr>
+              <w:t xml:space="preserve">the poster,</w:t>
+            </w:r>
+            <w:r>
+              <w:rPr>
+                <w:rFonts w:ascii="Times New Roman" w:cs="Times New Roman" w:eastAsia="Times New Roman" w:hAnsi="Times New Roman"/>
+                <w:b w:val="0"/>
+                <w:i w:val="0"/>
+                <w:smallCaps w:val="0"/>
+                <w:strike w:val="0"/>
+                <w:color w:val="000000"/>
+                <w:sz w:val="24"/>
+                <w:szCs w:val="24"/>
+                <w:u w:val="none"/>
+                <w:shd w:fill="auto" w:val="clear"/>
+                <w:vertAlign w:val="baseline"/>
+                <w:rtl w:val="0"/>
+              </w:rPr>
+              <w:t xml:space="preserve"> and prepare for presentation</w:t>
             </w:r>
           </w:p>
         </w:tc>
@@ -4848,7 +5919,7 @@
     <w:lvl w:ilvl="1">
       <w:start w:val="1"/>
       <w:numFmt w:val="bullet"/>
-      <w:lvlText w:val="o"/>
+      <w:lvlText w:val="○"/>
       <w:lvlJc w:val="left"/>
       <w:pPr>
         <w:ind w:left="1440" w:hanging="360"/>
@@ -5616,7 +6687,7 @@
 
 <file path=customXML/item1.xml><?xml version="1.0" encoding="utf-8"?>
 <go:gDocsCustomXmlDataStorage xmlns:go="http://customooxmlschemas.google.com/" xmlns:r="http://schemas.openxmlformats.org/officeDocument/2006/relationships" uri="GoogleDocsCustomDataVersion2">
-  <go:docsCustomData xmlns:go="http://customooxmlschemas.google.com/" roundtripDataSignature="AMtx7mgPcAZP9J4uHxR7nYSmkPpGZEqvHw==">CgMxLjAirgMKC0FBQUJHR0l6WTFnEtYCCgtBQUFCR0dJelkxZxILQUFBQkdHSXpZMWcaDQoJdGV4dC9odG1sEgAiDgoKdGV4dC9wbGFpbhIAKkMKCkppY2hvbmcgV3UaNS8vc3NsLmdzdGF0aWMuY29tL2RvY3MvY29tbW9uL2JsdWVfc2lsaG91ZXR0ZTk2LTAucG5nMMCf3PbXMTjAn9z21zFKNAokYXBwbGljYXRpb24vdm5kLmdvb2dsZS1hcHBzLmRvY3MubWRzGgzC19rkAQYiBAgDEAFyRQoKSmljaG9uZyBXdRo3CjUvL3NzbC5nc3RhdGljLmNvbS9kb2NzL2NvbW1vbi9ibHVlX3NpbGhvdWV0dGU5Ni0wLnBuZ3gAggE2c3VnZ2VzdElkSW1wb3J0NGFjYjE3ZjAtODMwZC00MTgzLTk0ZTAtODRmNTg5MzFiMmQ3XzEziAEBmgEGCAAQABgAsAEAuAEBGMCf3PbXMSDAn9z21zEwAEI2c3VnZ2VzdElkSW1wb3J0NGFjYjE3ZjAtODMwZC00MTgzLTk0ZTAtODRmNTg5MzFiMmQ3XzEzOABqRAo2c3VnZ2VzdElkSW1wb3J0NGFjYjE3ZjAtODMwZC00MTgzLTk0ZTAtODRmNTg5MzFiMmQ3XzI2EgpKaWNob25nIFd1akQKNnN1Z2dlc3RJZEltcG9ydDRhY2IxN2YwLTgzMGQtNDE4My05NGUwLTg0ZjU4OTMxYjJkN18yNRIKSmljaG9uZyBXdWpECjZzdWdnZXN0SWRJbXBvcnQ0YWNiMTdmMC04MzBkLTQxODMtOTRlMC04NGY1ODkzMWIyZDdfMzUSCkppY2hvbmcgV3VqRAo2c3VnZ2VzdElkSW1wb3J0NGFjYjE3ZjAtODMwZC00MTgzLTk0ZTAtODRmNTg5MzFiMmQ3XzI0EgpKaWNob25nIFd1akQKNnN1Z2dlc3RJZEltcG9ydDRhY2IxN2YwLTgzMGQtNDE4My05NGUwLTg0ZjU4OTMxYjJkN18xNhIKSmljaG9uZyBXdWpECjZzdWdnZXN0SWRJbXBvcnQ0YWNiMTdmMC04MzBkLTQxODMtOTRlMC04NGY1ODkzMWIyZDdfMTQSCkppY2hvbmcgV3VqRAo2c3VnZ2VzdElkSW1wb3J0NGFjYjE3ZjAtODMwZC00MTgzLTk0ZTAtODRmNTg5MzFiMmQ3XzI3EgpKaWNob25nIFd1akQKNnN1Z2dlc3RJZEltcG9ydDRhY2IxN2YwLTgzMGQtNDE4My05NGUwLTg0ZjU4OTMxYjJkN18zNhIKSmljaG9uZyBXdWpECjZzdWdnZXN0SWRJbXBvcnQ0YWNiMTdmMC04MzBkLTQxODMtOTRlMC04NGY1ODkzMWIyZDdfMTESCkppY2hvbmcgV3VqRAo2c3VnZ2VzdElkSW1wb3J0NGFjYjE3ZjAtODMwZC00MTgzLTk0ZTAtODRmNTg5MzFiMmQ3XzIwEgpKaWNob25nIFd1akQKNnN1Z2dlc3RJZEltcG9ydDRhY2IxN2YwLTgzMGQtNDE4My05NGUwLTg0ZjU4OTMxYjJkN18zMRIKSmljaG9uZyBXdWpECjZzdWdnZXN0SWRJbXBvcnQ0YWNiMTdmMC04MzBkLTQxODMtOTRlMC04NGY1ODkzMWIyZDdfMTUSCkppY2hvbmcgV3VqRAo2c3VnZ2VzdElkSW1wb3J0NGFjYjE3ZjAtODMwZC00MTgzLTk0ZTAtODRmNTg5MzFiMmQ3XzE4EgpKaWNob25nIFd1akQKNnN1Z2dlc3RJZEltcG9ydDRhY2IxN2YwLTgzMGQtNDE4My05NGUwLTg0ZjU4OTMxYjJkN18yOBIKSmljaG9uZyBXdWpECjZzdWdnZXN0SWRJbXBvcnQ0YWNiMTdmMC04MzBkLTQxODMtOTRlMC04NGY1ODkzMWIyZDdfNDESCkppY2hvbmcgV3VqQwo1c3VnZ2VzdElkSW1wb3J0NGFjYjE3ZjAtODMwZC00MTgzLTk0ZTAtODRmNTg5MzFiMmQ3XzESCkppY2hvbmcgV3VqRAo2c3VnZ2VzdElkSW1wb3J0NGFjYjE3ZjAtODMwZC00MTgzLTk0ZTAtODRmNTg5MzFiMmQ3XzEzEgpKaWNob25nIFd1akQKNnN1Z2dlc3RJZEltcG9ydDRhY2IxN2YwLTgzMGQtNDE4My05NGUwLTg0ZjU4OTMxYjJkN18zORIKSmljaG9uZyBXdWpECjZzdWdnZXN0SWRJbXBvcnQ0YWNiMTdmMC04MzBkLTQxODMtOTRlMC04NGY1ODkzMWIyZDdfMjMSCkppY2hvbmcgV3VqRAo2c3VnZ2VzdElkSW1wb3J0NGFjYjE3ZjAtODMwZC00MTgzLTk0ZTAtODRmNTg5MzFiMmQ3XzEwEgpKaWNob25nIFd1akQKNnN1Z2dlc3RJZEltcG9ydDRhY2IxN2YwLTgzMGQtNDE4My05NGUwLTg0ZjU4OTMxYjJkN18zMhIKSmljaG9uZyBXdXIhMVZYQVBBMGZWeW84OGcyZWxjY1d4eXRGUVlubDlzaHJC</go:docsCustomData>
+  <go:docsCustomData xmlns:go="http://customooxmlschemas.google.com/" roundtripDataSignature="AMtx7mgg+V2sxhdn91H6sjIWG7f4u6uTTg==">CgMxLjAirgMKC0FBQUJHR0l6WTFnEtYCCgtBQUFCR0dJelkxZxILQUFBQkdHSXpZMWcaDQoJdGV4dC9odG1sEgAiDgoKdGV4dC9wbGFpbhIAKkMKCkppY2hvbmcgV3UaNS8vc3NsLmdzdGF0aWMuY29tL2RvY3MvY29tbW9uL2JsdWVfc2lsaG91ZXR0ZTk2LTAucG5nMMCf3PbXMTjAn9z21zFKNAokYXBwbGljYXRpb24vdm5kLmdvb2dsZS1hcHBzLmRvY3MubWRzGgzC19rkAQYiBAgDEAFyRQoKSmljaG9uZyBXdRo3CjUvL3NzbC5nc3RhdGljLmNvbS9kb2NzL2NvbW1vbi9ibHVlX3NpbGhvdWV0dGU5Ni0wLnBuZ3gAggE2c3VnZ2VzdElkSW1wb3J0NGFjYjE3ZjAtODMwZC00MTgzLTk0ZTAtODRmNTg5MzFiMmQ3XzEziAEBmgEGCAAQABgAsAEAuAEBGMCf3PbXMSDAn9z21zEwAEI2c3VnZ2VzdElkSW1wb3J0NGFjYjE3ZjAtODMwZC00MTgzLTk0ZTAtODRmNTg5MzFiMmQ3XzEzOABqRAo2c3VnZ2VzdElkSW1wb3J0NGFjYjE3ZjAtODMwZC00MTgzLTk0ZTAtODRmNTg5MzFiMmQ3XzI2EgpKaWNob25nIFd1akQKNnN1Z2dlc3RJZEltcG9ydDRhY2IxN2YwLTgzMGQtNDE4My05NGUwLTg0ZjU4OTMxYjJkN18yNRIKSmljaG9uZyBXdWpECjZzdWdnZXN0SWRJbXBvcnQ0YWNiMTdmMC04MzBkLTQxODMtOTRlMC04NGY1ODkzMWIyZDdfMzUSCkppY2hvbmcgV3VqRAo2c3VnZ2VzdElkSW1wb3J0NGFjYjE3ZjAtODMwZC00MTgzLTk0ZTAtODRmNTg5MzFiMmQ3XzI0EgpKaWNob25nIFd1akQKNnN1Z2dlc3RJZEltcG9ydDRhY2IxN2YwLTgzMGQtNDE4My05NGUwLTg0ZjU4OTMxYjJkN18xNhIKSmljaG9uZyBXdWpECjZzdWdnZXN0SWRJbXBvcnQ0YWNiMTdmMC04MzBkLTQxODMtOTRlMC04NGY1ODkzMWIyZDdfMTQSCkppY2hvbmcgV3VqRAo2c3VnZ2VzdElkSW1wb3J0NGFjYjE3ZjAtODMwZC00MTgzLTk0ZTAtODRmNTg5MzFiMmQ3XzI3EgpKaWNob25nIFd1akQKNnN1Z2dlc3RJZEltcG9ydDRhY2IxN2YwLTgzMGQtNDE4My05NGUwLTg0ZjU4OTMxYjJkN18zNhIKSmljaG9uZyBXdWpECjZzdWdnZXN0SWRJbXBvcnQ0YWNiMTdmMC04MzBkLTQxODMtOTRlMC04NGY1ODkzMWIyZDdfMTESCkppY2hvbmcgV3VqRAo2c3VnZ2VzdElkSW1wb3J0NGFjYjE3ZjAtODMwZC00MTgzLTk0ZTAtODRmNTg5MzFiMmQ3XzIwEgpKaWNob25nIFd1akQKNnN1Z2dlc3RJZEltcG9ydDRhY2IxN2YwLTgzMGQtNDE4My05NGUwLTg0ZjU4OTMxYjJkN18zMRIKSmljaG9uZyBXdWpECjZzdWdnZXN0SWRJbXBvcnQ0YWNiMTdmMC04MzBkLTQxODMtOTRlMC04NGY1ODkzMWIyZDdfMTUSCkppY2hvbmcgV3VqRAo2c3VnZ2VzdElkSW1wb3J0NGFjYjE3ZjAtODMwZC00MTgzLTk0ZTAtODRmNTg5MzFiMmQ3XzE4EgpKaWNob25nIFd1akQKNnN1Z2dlc3RJZEltcG9ydDRhY2IxN2YwLTgzMGQtNDE4My05NGUwLTg0ZjU4OTMxYjJkN18yOBIKSmljaG9uZyBXdWpECjZzdWdnZXN0SWRJbXBvcnQ0YWNiMTdmMC04MzBkLTQxODMtOTRlMC04NGY1ODkzMWIyZDdfNDESCkppY2hvbmcgV3VqQwo1c3VnZ2VzdElkSW1wb3J0NGFjYjE3ZjAtODMwZC00MTgzLTk0ZTAtODRmNTg5MzFiMmQ3XzESCkppY2hvbmcgV3VqRAo2c3VnZ2VzdElkSW1wb3J0NGFjYjE3ZjAtODMwZC00MTgzLTk0ZTAtODRmNTg5MzFiMmQ3XzEzEgpKaWNob25nIFd1akQKNnN1Z2dlc3RJZEltcG9ydDRhY2IxN2YwLTgzMGQtNDE4My05NGUwLTg0ZjU4OTMxYjJkN18zORIKSmljaG9uZyBXdWoiChRzdWdnZXN0Lnhncjd2YnRpNDRoMRIKSmljaG9uZyBXdWpECjZzdWdnZXN0SWRJbXBvcnQ0YWNiMTdmMC04MzBkLTQxODMtOTRlMC04NGY1ODkzMWIyZDdfMjMSCkppY2hvbmcgV3VqRAo2c3VnZ2VzdElkSW1wb3J0NGFjYjE3ZjAtODMwZC00MTgzLTk0ZTAtODRmNTg5MzFiMmQ3XzEwEgpKaWNob25nIFd1akQKNnN1Z2dlc3RJZEltcG9ydDRhY2IxN2YwLTgzMGQtNDE4My05NGUwLTg0ZjU4OTMxYjJkN18zMhIKSmljaG9uZyBXdXIhMVZYQVBBMGZWeW84OGcyZWxjY1d4eXRGUVlubDlzaHJC</go:docsCustomData>
 </go:gDocsCustomXmlDataStorage>
 </file>
 

</xml_diff>